<commit_message>
Improvements to leica section.
</commit_message>
<xml_diff>
--- a/daniel_grigg_cv.docx
+++ b/daniel_grigg_cv.docx
@@ -2259,12 +2259,7 @@
         <w:t xml:space="preserve"> stronger relationships with</w:t>
       </w:r>
       <w:r>
-        <w:t xml:space="preserve"> stakeholder</w:t>
-      </w:r>
-      <w:bookmarkStart w:id="0" w:name="_GoBack"/>
-      <w:bookmarkEnd w:id="0"/>
-      <w:r>
-        <w:t>s</w:t>
+        <w:t xml:space="preserve"> stakeholders</w:t>
       </w:r>
       <w:r>
         <w:t xml:space="preserve"> and peers</w:t>
@@ -4419,13 +4414,8 @@
         <w:pStyle w:val="Heading1"/>
         <w:jc w:val="both"/>
       </w:pPr>
-    </w:p>
-    <w:p>
-      <w:pPr>
-        <w:pStyle w:val="Heading1"/>
-        <w:jc w:val="both"/>
-      </w:pPr>
-      <w:r>
+      <w:r>
+        <w:lastRenderedPageBreak/>
         <w:t>Employment History</w:t>
       </w:r>
     </w:p>
@@ -4460,11 +4450,6 @@
               <w:t>April 2010 – November 2011</w:t>
             </w:r>
           </w:p>
-          <w:p>
-            <w:pPr>
-              <w:pStyle w:val="Heading2"/>
-            </w:pPr>
-          </w:p>
         </w:tc>
         <w:tc>
           <w:tcPr>
@@ -4475,29 +4460,16 @@
               <w:pStyle w:val="Heading2"/>
             </w:pPr>
             <w:r>
-              <w:t xml:space="preserve">Leica </w:t>
-            </w:r>
-            <w:proofErr w:type="spellStart"/>
-            <w:r>
-              <w:t>Geosystems</w:t>
-            </w:r>
-            <w:proofErr w:type="spellEnd"/>
+              <w:t>Leica Geosystems</w:t>
+            </w:r>
           </w:p>
           <w:p>
             <w:hyperlink r:id="rId11" w:history="1">
-              <w:proofErr w:type="gramStart"/>
               <w:r>
                 <w:rPr>
                   <w:rStyle w:val="Hyperlink"/>
                 </w:rPr>
-                <w:t>mining.leica</w:t>
-              </w:r>
-              <w:proofErr w:type="gramEnd"/>
-              <w:r>
-                <w:rPr>
-                  <w:rStyle w:val="Hyperlink"/>
-                </w:rPr>
-                <w:t>-geosystems.com</w:t>
+                <w:t>mining.leica-geosystems.com</w:t>
               </w:r>
             </w:hyperlink>
           </w:p>
@@ -4530,26 +4502,22 @@
     </w:tbl>
     <w:p>
       <w:r>
-        <w:t>C++, Boost, Linux, Apple, Objective-C, Ruby, JIRA, SVN, GIT, Enterprise, Embedded</w:t>
+        <w:t xml:space="preserve">C++, </w:t>
+      </w:r>
+      <w:r>
+        <w:t xml:space="preserve">STL, </w:t>
+      </w:r>
+      <w:r>
+        <w:t>Boost, Linux, Apple, Objective-C, Ruby, JIRA, SVN, GIT, Enterprise, Embedded</w:t>
       </w:r>
       <w:r>
         <w:t>, SQL, Confluence</w:t>
       </w:r>
     </w:p>
     <w:p>
-      <w:proofErr w:type="gramStart"/>
-      <w:r>
-        <w:t xml:space="preserve">Full-time software engineering role within Leica </w:t>
-      </w:r>
-      <w:proofErr w:type="spellStart"/>
-      <w:r>
-        <w:t>Geosystems</w:t>
-      </w:r>
-      <w:proofErr w:type="spellEnd"/>
-      <w:r>
-        <w:t xml:space="preserve"> Mining - onboard division.</w:t>
-      </w:r>
-      <w:proofErr w:type="gramEnd"/>
+      <w:r>
+        <w:t>Full-time software engineering role within Leica Geosystems Mining - onboard division.</w:t>
+      </w:r>
     </w:p>
     <w:p>
       <w:pPr>
@@ -4571,49 +4539,115 @@
         <w:t xml:space="preserve">product </w:t>
       </w:r>
       <w:r>
-        <w:t>managers</w:t>
+        <w:t>owners</w:t>
       </w:r>
       <w:r>
         <w:t xml:space="preserve"> and QA, </w:t>
       </w:r>
       <w:r>
-        <w:t>where we collaborated</w:t>
-      </w:r>
-      <w:r>
-        <w:t xml:space="preserve"> </w:t>
+        <w:t xml:space="preserve">collaborating </w:t>
       </w:r>
       <w:r>
         <w:t xml:space="preserve">with </w:t>
       </w:r>
       <w:r>
-        <w:t xml:space="preserve">the </w:t>
-      </w:r>
-      <w:r>
-        <w:t xml:space="preserve">Jigsaw Tucson-group on the Jigsaw and Leica High-Precision (HP) product range.  The Jigsaw Fleet Management System (FMS) is </w:t>
-      </w:r>
-      <w:r>
-        <w:t>a tier-1</w:t>
-      </w:r>
-      <w:r>
-        <w:t xml:space="preserve"> enterprise suite of on and off-board</w:t>
-      </w:r>
-      <w:r>
-        <w:t xml:space="preserve"> systems for managing, optimized</w:t>
-      </w:r>
-      <w:r>
-        <w:t xml:space="preserve">-scheduling and reporting of (primarily) truck-shovel operations in open and underground mines.   The Leica HP products added </w:t>
-      </w:r>
-      <w:r>
-        <w:t>crucial</w:t>
-      </w:r>
-      <w:r>
-        <w:t xml:space="preserve"> high-precision </w:t>
-      </w:r>
-      <w:r>
-        <w:t>functionality</w:t>
-      </w:r>
-      <w:r>
-        <w:t xml:space="preserve"> to shovel, drill and dozer operations.</w:t>
+        <w:t xml:space="preserve">Leica </w:t>
+      </w:r>
+      <w:r>
+        <w:t>Tucson on the Jigsaw and H</w:t>
+      </w:r>
+      <w:r>
+        <w:t>igh-Precision (HP) product range.</w:t>
+      </w:r>
+      <w:r>
+        <w:t xml:space="preserve">  The Jigs</w:t>
+      </w:r>
+      <w:r>
+        <w:t>aw Fleet Management System</w:t>
+      </w:r>
+      <w:r>
+        <w:t xml:space="preserve"> is </w:t>
+      </w:r>
+      <w:r>
+        <w:t xml:space="preserve">a </w:t>
+      </w:r>
+      <w:r>
+        <w:t xml:space="preserve">complete, </w:t>
+      </w:r>
+      <w:r>
+        <w:t>tier-1</w:t>
+      </w:r>
+      <w:r>
+        <w:t xml:space="preserve"> enterprise suite of on/</w:t>
+      </w:r>
+      <w:r>
+        <w:t>off-board</w:t>
+      </w:r>
+      <w:r>
+        <w:t xml:space="preserve"> sy</w:t>
+      </w:r>
+      <w:r>
+        <w:t>stems for managing, optimizing</w:t>
+      </w:r>
+      <w:r>
+        <w:t xml:space="preserve"> and reporting of </w:t>
+      </w:r>
+      <w:r>
+        <w:t>equipment</w:t>
+      </w:r>
+      <w:r>
+        <w:t xml:space="preserve"> operations in open and</w:t>
+      </w:r>
+      <w:r>
+        <w:t xml:space="preserve"> unde</w:t>
+      </w:r>
+      <w:r>
+        <w:t xml:space="preserve">rground mines.  </w:t>
+      </w:r>
+      <w:r>
+        <w:t>The HP product</w:t>
+      </w:r>
+      <w:r>
+        <w:t xml:space="preserve"> </w:t>
+      </w:r>
+      <w:r>
+        <w:t>augmented</w:t>
+      </w:r>
+      <w:r>
+        <w:t xml:space="preserve"> Jigsaw with </w:t>
+      </w:r>
+      <w:r>
+        <w:t>vital</w:t>
+      </w:r>
+      <w:r>
+        <w:t>,</w:t>
+      </w:r>
+      <w:r>
+        <w:t xml:space="preserve"> </w:t>
+      </w:r>
+      <w:r>
+        <w:t xml:space="preserve">high-precision </w:t>
+      </w:r>
+      <w:r>
+        <w:t>functions</w:t>
+      </w:r>
+      <w:r>
+        <w:t xml:space="preserve"> </w:t>
+      </w:r>
+      <w:r>
+        <w:t>on shovel,</w:t>
+      </w:r>
+      <w:r>
+        <w:t xml:space="preserve"> drill and dozer</w:t>
+      </w:r>
+      <w:r>
+        <w:t xml:space="preserve"> </w:t>
+      </w:r>
+      <w:r>
+        <w:t>equipment</w:t>
+      </w:r>
+      <w:r>
+        <w:t>.</w:t>
       </w:r>
     </w:p>
     <w:p>
@@ -4624,34 +4658,46 @@
         <w:t>enhancing</w:t>
       </w:r>
       <w:r>
-        <w:t xml:space="preserve"> the HP software.  The </w:t>
-      </w:r>
-      <w:r>
-        <w:t>recently developed</w:t>
-      </w:r>
-      <w:r>
-        <w:t xml:space="preserve"> HP product was </w:t>
-      </w:r>
-      <w:r>
-        <w:t>specified</w:t>
-      </w:r>
-      <w:r>
-        <w:t xml:space="preserve"> in UML and developed using a TDD process into a traditional C++ applica</w:t>
-      </w:r>
-      <w:r>
-        <w:t>tion and loosely integrated with</w:t>
-      </w:r>
-      <w:r>
-        <w:t xml:space="preserve"> the Jigsaw FMS.  </w:t>
-      </w:r>
-      <w:r>
-        <w:t>I was well placed given my</w:t>
-      </w:r>
-      <w:r>
-        <w:t xml:space="preserve"> expertise and experience writing mission-critical C++ applicat</w:t>
-      </w:r>
-      <w:r>
-        <w:t>ions for autonomous systems.</w:t>
+        <w:t xml:space="preserve"> the </w:t>
+      </w:r>
+      <w:r>
+        <w:t>embedded</w:t>
+      </w:r>
+      <w:r>
+        <w:t xml:space="preserve"> </w:t>
+      </w:r>
+      <w:r>
+        <w:t>HP software.  Designed in</w:t>
+      </w:r>
+      <w:r>
+        <w:t xml:space="preserve"> UML </w:t>
+      </w:r>
+      <w:r>
+        <w:t>it operated as a</w:t>
+      </w:r>
+      <w:r>
+        <w:t xml:space="preserve"> standalone, embedded-Linux, </w:t>
+      </w:r>
+      <w:r>
+        <w:t>C++ app</w:t>
+      </w:r>
+      <w:r>
+        <w:t xml:space="preserve"> with Cairo frontend</w:t>
+      </w:r>
+      <w:r>
+        <w:t>.</w:t>
+      </w:r>
+      <w:r>
+        <w:t xml:space="preserve"> I relished this</w:t>
+      </w:r>
+      <w:r>
+        <w:t xml:space="preserve"> opportunity to acquire new domain knowledge and utilize my expertise in mission-critical </w:t>
+      </w:r>
+      <w:r>
+        <w:t xml:space="preserve">C++ </w:t>
+      </w:r>
+      <w:r>
+        <w:t>software.</w:t>
       </w:r>
       <w:r>
         <w:t xml:space="preserve"> My </w:t>
@@ -4666,21 +4712,16 @@
         <w:t>faces,</w:t>
       </w:r>
       <w:r>
-        <w:t xml:space="preserve"> including the </w:t>
-      </w:r>
-      <w:proofErr w:type="spellStart"/>
-      <w:r>
-        <w:t>Locata</w:t>
-      </w:r>
-      <w:proofErr w:type="spellEnd"/>
-      <w:r>
-        <w:t xml:space="preserve"> Positioning </w:t>
+        <w:t xml:space="preserve"> including the Locata Positioning </w:t>
       </w:r>
       <w:r>
         <w:t xml:space="preserve">System </w:t>
       </w:r>
       <w:r>
-        <w:t>and improving core HP infrastr</w:t>
+        <w:t>and improving core</w:t>
+      </w:r>
+      <w:r>
+        <w:t xml:space="preserve"> infrastr</w:t>
       </w:r>
       <w:r>
         <w:t xml:space="preserve">ucture. The </w:t>
@@ -4698,18 +4739,13 @@
         <w:t>extensively</w:t>
       </w:r>
       <w:r>
-        <w:t xml:space="preserve"> and </w:t>
-      </w:r>
-      <w:proofErr w:type="spellStart"/>
+        <w:t xml:space="preserve">. </w:t>
+      </w:r>
       <w:r>
         <w:t>CppU</w:t>
       </w:r>
       <w:r>
-        <w:t>nit</w:t>
-      </w:r>
-      <w:proofErr w:type="spellEnd"/>
-      <w:r>
-        <w:t xml:space="preserve"> and Google</w:t>
+        <w:t>nit and Google</w:t>
       </w:r>
       <w:r>
         <w:t xml:space="preserve"> </w:t>
@@ -4718,10 +4754,16 @@
         <w:t>Tes</w:t>
       </w:r>
       <w:r>
-        <w:t>t for unit/integratio</w:t>
-      </w:r>
-      <w:r>
-        <w:t>n testing and a combination of P</w:t>
+        <w:t>t</w:t>
+      </w:r>
+      <w:r>
+        <w:t xml:space="preserve"> were used for unit/integration testing</w:t>
+      </w:r>
+      <w:r>
+        <w:t xml:space="preserve">. </w:t>
+      </w:r>
+      <w:r>
+        <w:t xml:space="preserve"> P</w:t>
       </w:r>
       <w:r>
         <w:t xml:space="preserve">ython, </w:t>
@@ -4733,26 +4775,59 @@
         <w:t xml:space="preserve">and TeamCity </w:t>
       </w:r>
       <w:r>
-        <w:t>for tooling.</w:t>
+        <w:t>were</w:t>
+      </w:r>
+      <w:r>
+        <w:t xml:space="preserve"> </w:t>
+      </w:r>
+      <w:r>
+        <w:t>used</w:t>
+      </w:r>
+      <w:r>
+        <w:t xml:space="preserve"> for tooling and continuous integration</w:t>
+      </w:r>
+      <w:r>
+        <w:t>.</w:t>
       </w:r>
     </w:p>
     <w:p>
       <w:r>
-        <w:t>I worked on Jigsaw for the remainder of 2010 - mid 2011.  The tasks were diverse, ranging between feature enhancements, additional equi</w:t>
-      </w:r>
-      <w:r>
-        <w:t>pment interfaces and an excess</w:t>
-      </w:r>
-      <w:r>
-        <w:t xml:space="preserve"> of stability and performance improvements. The Jigsaw platform was unique in its architecture and construction.  Consisting of a distributed system written in </w:t>
-      </w:r>
-      <w:proofErr w:type="spellStart"/>
-      <w:r>
-        <w:t>Obj</w:t>
-      </w:r>
-      <w:proofErr w:type="spellEnd"/>
-      <w:r>
-        <w:t xml:space="preserve">-C, C and Ruby, it </w:t>
+        <w:t xml:space="preserve">I worked on Jigsaw for the remainder of 2010 - mid 2011.  </w:t>
+      </w:r>
+      <w:r>
+        <w:t xml:space="preserve">The tasks were diverse, covering </w:t>
+      </w:r>
+      <w:r>
+        <w:t xml:space="preserve">feature </w:t>
+      </w:r>
+      <w:bookmarkStart w:id="0" w:name="_GoBack"/>
+      <w:bookmarkEnd w:id="0"/>
+      <w:r>
+        <w:t xml:space="preserve">enhancements, new hardware interfaces and continuous </w:t>
+      </w:r>
+      <w:r>
+        <w:t xml:space="preserve">stability and performance improvements. The Jigsaw platform was </w:t>
+      </w:r>
+      <w:r>
+        <w:t>challenging</w:t>
+      </w:r>
+      <w:r>
+        <w:t xml:space="preserve"> in its architecture.  </w:t>
+      </w:r>
+      <w:r>
+        <w:t>A</w:t>
+      </w:r>
+      <w:r>
+        <w:t xml:space="preserve"> distributed </w:t>
+      </w:r>
+      <w:r>
+        <w:t>platform</w:t>
+      </w:r>
+      <w:r>
+        <w:t xml:space="preserve"> written in Obj-C, C and Ruby, it </w:t>
+      </w:r>
+      <w:r>
+        <w:t>re</w:t>
       </w:r>
       <w:r>
         <w:t>used</w:t>
@@ -4760,41 +4835,59 @@
       <w:r>
         <w:t xml:space="preserve"> the same, </w:t>
       </w:r>
-      <w:proofErr w:type="gramStart"/>
-      <w:r>
-        <w:t>highly-configurable</w:t>
-      </w:r>
-      <w:proofErr w:type="gramEnd"/>
-      <w:r>
-        <w:t xml:space="preserve"> software </w:t>
-      </w:r>
-      <w:r>
-        <w:t>on and off-</w:t>
-      </w:r>
-      <w:r>
-        <w:t xml:space="preserve">board. </w:t>
-      </w:r>
-      <w:r>
-        <w:t>Synchronization was maintained through a proprietary replic</w:t>
-      </w:r>
-      <w:r>
-        <w:t xml:space="preserve">ation service exposed through an </w:t>
-      </w:r>
-      <w:proofErr w:type="spellStart"/>
-      <w:r>
-        <w:t>Obj</w:t>
-      </w:r>
-      <w:proofErr w:type="spellEnd"/>
-      <w:r>
-        <w:t xml:space="preserve">-C </w:t>
-      </w:r>
-      <w:proofErr w:type="spellStart"/>
-      <w:r>
-        <w:t>ActiveRecord</w:t>
-      </w:r>
-      <w:proofErr w:type="spellEnd"/>
-      <w:r>
-        <w:t xml:space="preserve"> </w:t>
+      <w:r>
+        <w:t xml:space="preserve">configurable </w:t>
+      </w:r>
+      <w:r>
+        <w:t xml:space="preserve">software </w:t>
+      </w:r>
+      <w:r>
+        <w:t>on</w:t>
+      </w:r>
+      <w:r>
+        <w:t>-board (embedded Linux)</w:t>
+      </w:r>
+      <w:r>
+        <w:t xml:space="preserve"> and off-</w:t>
+      </w:r>
+      <w:r>
+        <w:t>board (Ubuntu, Mac OS X and Windows).</w:t>
+      </w:r>
+      <w:r>
+        <w:t xml:space="preserve"> </w:t>
+      </w:r>
+      <w:r>
+        <w:t xml:space="preserve">Synchronization was </w:t>
+      </w:r>
+      <w:r>
+        <w:t>managed</w:t>
+      </w:r>
+      <w:r>
+        <w:t xml:space="preserve"> with</w:t>
+      </w:r>
+      <w:r>
+        <w:t xml:space="preserve"> a proprietary replic</w:t>
+      </w:r>
+      <w:r>
+        <w:t>ation service</w:t>
+      </w:r>
+      <w:r>
+        <w:t>,</w:t>
+      </w:r>
+      <w:r>
+        <w:t xml:space="preserve"> exposed </w:t>
+      </w:r>
+      <w:r>
+        <w:t xml:space="preserve">as </w:t>
+      </w:r>
+      <w:r>
+        <w:t>a proprietary</w:t>
+      </w:r>
+      <w:r>
+        <w:t xml:space="preserve"> </w:t>
+      </w:r>
+      <w:r>
+        <w:t xml:space="preserve">ActiveRecord </w:t>
       </w:r>
       <w:r>
         <w:t>abstraction</w:t>
@@ -4803,27 +4896,36 @@
         <w:t xml:space="preserve"> over PostgreSQL, SQLite and SQL Server.</w:t>
       </w:r>
       <w:r>
-        <w:t xml:space="preserve"> Jigsaw was cross-platform across Linux</w:t>
-      </w:r>
-      <w:r>
-        <w:t>, Apple OS X and Windows.</w:t>
-      </w:r>
-      <w:r>
-        <w:t xml:space="preserve"> I was also involved in the early stages preparing a new hardware platform for </w:t>
+        <w:t xml:space="preserve"> I was also involved </w:t>
+      </w:r>
+      <w:r>
+        <w:t xml:space="preserve">in </w:t>
+      </w:r>
+      <w:r>
+        <w:t>preparing a new on</w:t>
+      </w:r>
+      <w:r>
+        <w:t>-</w:t>
+      </w:r>
+      <w:r>
+        <w:t xml:space="preserve">board </w:t>
+      </w:r>
+      <w:r>
+        <w:t>platform and</w:t>
+      </w:r>
+      <w:r>
+        <w:t xml:space="preserve"> </w:t>
       </w:r>
       <w:r>
         <w:t>porting Jigsaw and its dependencies</w:t>
       </w:r>
       <w:r>
-        <w:t>.</w:t>
+        <w:t xml:space="preserve"> to it during that period.</w:t>
       </w:r>
     </w:p>
     <w:p>
       <w:r>
-        <w:t xml:space="preserve">All </w:t>
-      </w:r>
-      <w:r>
-        <w:t>on-board</w:t>
+        <w:t>All</w:t>
       </w:r>
       <w:r>
         <w:t xml:space="preserve"> software was developed using SCRUM with fortnigh</w:t>
@@ -4832,22 +4934,43 @@
         <w:t>tly sprints during 2010.</w:t>
       </w:r>
       <w:r>
-        <w:t xml:space="preserve"> Tasks were drawn from a running backlog and </w:t>
-      </w:r>
-      <w:r>
-        <w:t>orchestrated through JIRA</w:t>
+        <w:t xml:space="preserve"> Tasks were d</w:t>
+      </w:r>
+      <w:r>
+        <w:t xml:space="preserve">rawn from a running backlog, </w:t>
+      </w:r>
+      <w:r>
+        <w:t xml:space="preserve">orchestrated </w:t>
+      </w:r>
+      <w:r>
+        <w:t xml:space="preserve">using </w:t>
+      </w:r>
+      <w:r>
+        <w:t>JIRA</w:t>
       </w:r>
       <w:r>
         <w:t xml:space="preserve"> and MediaWiki</w:t>
       </w:r>
       <w:r>
-        <w:t>. The lean workflow incorporated</w:t>
-      </w:r>
-      <w:r>
-        <w:t xml:space="preserve"> design and code reviews.  Development process varied according to task complexity but due to sho</w:t>
-      </w:r>
-      <w:r>
-        <w:t>rt sprint cycles mostly negated</w:t>
+        <w:t xml:space="preserve"> with regular code and design reviews</w:t>
+      </w:r>
+      <w:r>
+        <w:t xml:space="preserve">. </w:t>
+      </w:r>
+      <w:r>
+        <w:t>Development process varied according to task complexity</w:t>
+      </w:r>
+      <w:r>
+        <w:t>,</w:t>
+      </w:r>
+      <w:r>
+        <w:t xml:space="preserve"> but due to sho</w:t>
+      </w:r>
+      <w:r>
+        <w:t xml:space="preserve">rt sprint cycles mostly </w:t>
+      </w:r>
+      <w:r>
+        <w:t>forwent</w:t>
       </w:r>
       <w:r>
         <w:t xml:space="preserve"> </w:t>
@@ -4862,33 +4985,34 @@
         <w:t>s</w:t>
       </w:r>
       <w:r>
-        <w:t xml:space="preserve">.  Instead, </w:t>
-      </w:r>
-      <w:proofErr w:type="gramStart"/>
-      <w:r>
-        <w:t>pair-programming</w:t>
-      </w:r>
-      <w:proofErr w:type="gramEnd"/>
+        <w:t>.</w:t>
+      </w:r>
+      <w:r>
+        <w:t xml:space="preserve">  Instead, pair-programming was used as a hybrid</w:t>
+      </w:r>
+      <w:r>
+        <w:t xml:space="preserve"> design, review and</w:t>
+      </w:r>
+      <w:r>
+        <w:t xml:space="preserve"> knowledge transfer</w:t>
+      </w:r>
+      <w:r>
+        <w:t xml:space="preserve"> technique</w:t>
+      </w:r>
+      <w:r>
+        <w:t>.  SVN</w:t>
+      </w:r>
       <w:r>
         <w:t xml:space="preserve"> was </w:t>
       </w:r>
       <w:r>
-        <w:t>adopted as a method for</w:t>
-      </w:r>
-      <w:r>
-        <w:t xml:space="preserve"> design, review and</w:t>
-      </w:r>
-      <w:r>
-        <w:t xml:space="preserve"> knowledge transfer.  SVN</w:t>
-      </w:r>
-      <w:r>
-        <w:t xml:space="preserve"> was </w:t>
-      </w:r>
-      <w:r>
         <w:t>employed for revision control</w:t>
       </w:r>
       <w:r>
-        <w:t xml:space="preserve"> whilst MediaWiki was used for both internal and external documentation.</w:t>
+        <w:t xml:space="preserve"> whilst MediaWiki was used for both inte</w:t>
+      </w:r>
+      <w:r>
+        <w:t>rnal and external documentation with project engineers, technicians and client stakeholders.</w:t>
       </w:r>
     </w:p>
     <w:p>
@@ -4908,22 +5032,43 @@
         <w:t>the business space of</w:t>
       </w:r>
       <w:r>
-        <w:t xml:space="preserve"> 2011. Notably, t</w:t>
-      </w:r>
-      <w:r>
-        <w:t xml:space="preserve">he Jigsaw and Leica </w:t>
-      </w:r>
-      <w:r>
-        <w:t>HP products were rebranded into the cohesive 'J' group and t</w:t>
+        <w:t xml:space="preserve"> 2011</w:t>
+      </w:r>
+      <w:r>
+        <w:t>, including the rebranding of</w:t>
+      </w:r>
+      <w:r>
+        <w:t xml:space="preserve"> Jigsaw and Leica </w:t>
+      </w:r>
+      <w:r>
+        <w:t xml:space="preserve">HP </w:t>
+      </w:r>
+      <w:r>
+        <w:t>into the cohesive 'J' range</w:t>
+      </w:r>
+      <w:r>
+        <w:t xml:space="preserve">. </w:t>
+      </w:r>
+      <w:r>
+        <w:t>T</w:t>
       </w:r>
       <w:r>
         <w:t xml:space="preserve">he </w:t>
       </w:r>
       <w:r>
-        <w:t>on and off-board</w:t>
-      </w:r>
-      <w:r>
-        <w:t xml:space="preserve"> teams merged into a single unit</w:t>
+        <w:t>on/</w:t>
+      </w:r>
+      <w:r>
+        <w:t>off-board</w:t>
+      </w:r>
+      <w:r>
+        <w:t xml:space="preserve"> teams </w:t>
+      </w:r>
+      <w:r>
+        <w:t xml:space="preserve">were also </w:t>
+      </w:r>
+      <w:r>
+        <w:t>merged into a single unit</w:t>
       </w:r>
       <w:r>
         <w:t>.</w:t>
@@ -4932,7 +5077,19 @@
         <w:t xml:space="preserve"> </w:t>
       </w:r>
       <w:r>
-        <w:t>Nonetheless I saw additional responsibilities, including refactoring the complete</w:t>
+        <w:t>Nonetheless</w:t>
+      </w:r>
+      <w:r>
+        <w:t xml:space="preserve">, I was afforded </w:t>
+      </w:r>
+      <w:r>
+        <w:t xml:space="preserve">additional responsibilities, including refactoring </w:t>
+      </w:r>
+      <w:r>
+        <w:t xml:space="preserve">and integrating </w:t>
+      </w:r>
+      <w:r>
+        <w:t>the complete</w:t>
       </w:r>
       <w:r>
         <w:t xml:space="preserve"> Leica HP product into an algorithms library within Jigsaw.</w:t>
@@ -4950,18 +5107,31 @@
         <w:t>then</w:t>
       </w:r>
       <w:r>
-        <w:t xml:space="preserve"> oversaw redevelopment of a legacy .NET project, </w:t>
-      </w:r>
-      <w:proofErr w:type="spellStart"/>
-      <w:r>
-        <w:t>PitOps</w:t>
-      </w:r>
-      <w:proofErr w:type="spellEnd"/>
-      <w:r>
-        <w:t xml:space="preserve"> to upgrade its deprecated Managed DirectX backend to XNA.</w:t>
-      </w:r>
-      <w:r>
-        <w:t xml:space="preserve"> Finally, I proudly grabbed </w:t>
+        <w:t xml:space="preserve"> </w:t>
+      </w:r>
+      <w:r>
+        <w:t>supervised and assisted in</w:t>
+      </w:r>
+      <w:r>
+        <w:t xml:space="preserve"> redevelopment of a legacy .NET project, PitOps to upgrade its deprecated Managed DirectX backend to </w:t>
+      </w:r>
+      <w:r>
+        <w:t xml:space="preserve">the </w:t>
+      </w:r>
+      <w:r>
+        <w:t>XNA</w:t>
+      </w:r>
+      <w:r>
+        <w:t xml:space="preserve"> framework</w:t>
+      </w:r>
+      <w:r>
+        <w:t>.</w:t>
+      </w:r>
+      <w:r>
+        <w:t xml:space="preserve"> Finally, I eagerly undertook</w:t>
+      </w:r>
+      <w:r>
+        <w:t xml:space="preserve"> </w:t>
       </w:r>
       <w:r>
         <w:t>numerous</w:t>
@@ -4970,13 +5140,22 @@
         <w:t xml:space="preserve"> side projects, i</w:t>
       </w:r>
       <w:r>
-        <w:t>ncluding a Jigsaw iPhone client and</w:t>
-      </w:r>
-      <w:r>
-        <w:t xml:space="preserve"> 3d animation </w:t>
+        <w:t>ncl</w:t>
+      </w:r>
+      <w:r>
+        <w:t>uding a Jigsaw iPhone client, 3d-animated</w:t>
+      </w:r>
+      <w:r>
+        <w:t xml:space="preserve"> </w:t>
+      </w:r>
+      <w:r>
+        <w:t xml:space="preserve">demos </w:t>
       </w:r>
       <w:r>
         <w:t xml:space="preserve">and </w:t>
+      </w:r>
+      <w:r>
+        <w:t xml:space="preserve">expo </w:t>
       </w:r>
       <w:r>
         <w:t xml:space="preserve">marketing </w:t>
@@ -4993,10 +5172,19 @@
         <w:t>y swan song</w:t>
       </w:r>
       <w:r>
-        <w:t xml:space="preserve"> at Leica was working in a newly established team of five</w:t>
-      </w:r>
-      <w:r>
-        <w:t xml:space="preserve"> on a brand-new product, the J</w:t>
+        <w:t xml:space="preserve"> at Leica was</w:t>
+      </w:r>
+      <w:r>
+        <w:t xml:space="preserve"> working in a </w:t>
+      </w:r>
+      <w:r>
+        <w:t>team of five</w:t>
+      </w:r>
+      <w:r>
+        <w:t xml:space="preserve"> on a novel, cutting-edge</w:t>
+      </w:r>
+      <w:r>
+        <w:t xml:space="preserve"> product, the J</w:t>
       </w:r>
       <w:r>
         <w:rPr>
@@ -5006,7 +5194,10 @@
         <w:t>2</w:t>
       </w:r>
       <w:r>
-        <w:t xml:space="preserve"> Dragline, a high-precision guidan</w:t>
+        <w:t xml:space="preserve"> Dragline, </w:t>
+      </w:r>
+      <w:r>
+        <w:t>a high-precision guidan</w:t>
       </w:r>
       <w:r>
         <w:t>ce system for dragline operations</w:t>
@@ -5015,52 +5206,55 @@
         <w:t xml:space="preserve">.  The new product </w:t>
       </w:r>
       <w:r>
-        <w:t>replaced the ageing, Series 3 Dragline offered by Leica</w:t>
-      </w:r>
-      <w:r>
-        <w:t xml:space="preserve">, integrating seamlessly </w:t>
+        <w:t>replaced the ageing, Se</w:t>
+      </w:r>
+      <w:r>
+        <w:t>ries 3 Dragline offered by Leica and integrated</w:t>
+      </w:r>
+      <w:r>
+        <w:t xml:space="preserve"> seamlessly </w:t>
       </w:r>
       <w:r>
         <w:t>into</w:t>
       </w:r>
       <w:r>
-        <w:t xml:space="preserve"> the Jigsaw hegemony. </w:t>
-      </w:r>
-      <w:r>
-        <w:t xml:space="preserve"> Built from scratch to adopt </w:t>
-      </w:r>
-      <w:proofErr w:type="gramStart"/>
-      <w:r>
-        <w:t>best-practices</w:t>
-      </w:r>
-      <w:proofErr w:type="gramEnd"/>
+        <w:t xml:space="preserve"> the </w:t>
+      </w:r>
+      <w:r>
+        <w:t>‘J’</w:t>
+      </w:r>
+      <w:r>
+        <w:t xml:space="preserve"> hegemony. </w:t>
+      </w:r>
+      <w:r>
+        <w:t xml:space="preserve"> Built from scratch to </w:t>
+      </w:r>
+      <w:r>
+        <w:t>illustrate best-practice</w:t>
+      </w:r>
       <w:r>
         <w:t>, it</w:t>
       </w:r>
       <w:r>
-        <w:t xml:space="preserve"> was built upon a </w:t>
-      </w:r>
-      <w:proofErr w:type="spellStart"/>
-      <w:r>
-        <w:t>parallelised</w:t>
-      </w:r>
-      <w:proofErr w:type="spellEnd"/>
-      <w:r>
-        <w:t>, event-driven system with soft-real-time constraints.  The cross-platform softwa</w:t>
-      </w:r>
-      <w:r>
-        <w:t>re was written in C++ and made voracious use of the Boost libraries.</w:t>
-      </w:r>
-      <w:r>
-        <w:t xml:space="preserve"> Unit and integration testing was conducted via Google Test.  </w:t>
-      </w:r>
-      <w:proofErr w:type="spellStart"/>
-      <w:r>
-        <w:t>Git</w:t>
-      </w:r>
-      <w:proofErr w:type="spellEnd"/>
-      <w:r>
-        <w:t xml:space="preserve"> was adopted for revision control. Finally, development was managed and documented in JIRA and Confluence respectively.</w:t>
+        <w:t xml:space="preserve"> was built as a</w:t>
+      </w:r>
+      <w:r>
+        <w:t xml:space="preserve"> parallelised, </w:t>
+      </w:r>
+      <w:r>
+        <w:t xml:space="preserve">reliable, message-driven </w:t>
+      </w:r>
+      <w:r>
+        <w:t>system with soft-real-time constraints.  The cross-platform softwa</w:t>
+      </w:r>
+      <w:r>
+        <w:t>re was written in C++ and made vorac</w:t>
+      </w:r>
+      <w:r>
+        <w:t>ious use of the Boost libraries and modern template-driven design methods.</w:t>
+      </w:r>
+      <w:r>
+        <w:t xml:space="preserve"> Unit and integration testing was conducted via Google Test.  Git was adopted for revision control. Finally, development was managed and documented in JIRA and Confluence respectively.</w:t>
       </w:r>
     </w:p>
     <w:p>
@@ -5073,13 +5267,7 @@
       </w:r>
     </w:p>
     <w:p>
-      <w:pPr>
-        <w:pStyle w:val="Heading2"/>
-      </w:pPr>
-    </w:p>
-    <w:p>
-      <w:r>
-        <w:lastRenderedPageBreak/>
+      <w:r>
         <w:t xml:space="preserve">Compared to </w:t>
       </w:r>
       <w:r>
@@ -5254,11 +5442,9 @@
       <w:pPr>
         <w:jc w:val="both"/>
       </w:pPr>
-      <w:proofErr w:type="gramStart"/>
       <w:r>
         <w:t>Full-time software engineering role in the Autonomous Mission Systems (AMS) division.</w:t>
       </w:r>
-      <w:proofErr w:type="gramEnd"/>
     </w:p>
     <w:p>
       <w:pPr>
@@ -5734,13 +5920,8 @@
         <w:t xml:space="preserve"> </w:t>
       </w:r>
       <w:r>
-        <w:t xml:space="preserve">with </w:t>
-      </w:r>
-      <w:proofErr w:type="spellStart"/>
-      <w:r>
-        <w:t>CppUnit</w:t>
-      </w:r>
-      <w:proofErr w:type="spellEnd"/>
+        <w:t>with CppUnit</w:t>
+      </w:r>
       <w:r>
         <w:t>.</w:t>
       </w:r>
@@ -5890,13 +6071,8 @@
             <w:pPr>
               <w:pStyle w:val="Heading2"/>
             </w:pPr>
-            <w:proofErr w:type="spellStart"/>
-            <w:r>
-              <w:t>Industrea</w:t>
-            </w:r>
-            <w:proofErr w:type="spellEnd"/>
-            <w:r>
-              <w:t xml:space="preserve"> (AMT)</w:t>
+            <w:r>
+              <w:t>Industrea (AMT)</w:t>
             </w:r>
           </w:p>
           <w:p>
@@ -6148,7 +6324,6 @@
       <w:r>
         <w:t xml:space="preserve"> UML, SVN, Gemini, Enterprise Architect, </w:t>
       </w:r>
-      <w:proofErr w:type="spellStart"/>
       <w:r>
         <w:rPr>
           <w:spacing w:val="2"/>
@@ -6223,7 +6398,6 @@
         </w:rPr>
         <w:t>s</w:t>
       </w:r>
-      <w:proofErr w:type="spellEnd"/>
       <w:r>
         <w:rPr>
           <w:spacing w:val="1"/>
@@ -6320,7 +6494,6 @@
       <w:pPr>
         <w:jc w:val="both"/>
       </w:pPr>
-      <w:proofErr w:type="gramStart"/>
       <w:r>
         <w:rPr>
           <w:w w:val="99"/>
@@ -6388,7 +6561,6 @@
         </w:rPr>
         <w:t>to</w:t>
       </w:r>
-      <w:proofErr w:type="gramEnd"/>
       <w:r>
         <w:t xml:space="preserve"> </w:t>
       </w:r>
@@ -7168,21 +7340,7 @@
         <w:rPr>
           <w:spacing w:val="6"/>
         </w:rPr>
-        <w:t xml:space="preserve">responsible for the on and off-board software of </w:t>
-      </w:r>
-      <w:proofErr w:type="spellStart"/>
-      <w:r>
-        <w:rPr>
-          <w:spacing w:val="6"/>
-        </w:rPr>
-        <w:t>Industrea’s</w:t>
-      </w:r>
-      <w:proofErr w:type="spellEnd"/>
-      <w:r>
-        <w:rPr>
-          <w:spacing w:val="6"/>
-        </w:rPr>
-        <w:t xml:space="preserve"> next-generation of vehicle collision avoidance system (CAS). The system defined, detected and alerted on hazardous collision scenarios between suitably equipped vehicles. Additionally, </w:t>
+        <w:t xml:space="preserve">responsible for the on and off-board software of Industrea’s next-generation of vehicle collision avoidance system (CAS). The system defined, detected and alerted on hazardous collision scenarios between suitably equipped vehicles. Additionally, </w:t>
       </w:r>
       <w:r>
         <w:t>I</w:t>
@@ -7346,13 +7504,8 @@
       <w:r>
         <w:t xml:space="preserve">Microsoft Project and </w:t>
       </w:r>
-      <w:proofErr w:type="spellStart"/>
-      <w:r>
-        <w:t>Countersoft’s</w:t>
-      </w:r>
-      <w:proofErr w:type="spellEnd"/>
-      <w:r>
-        <w:t xml:space="preserve"> Gemini </w:t>
+      <w:r>
+        <w:t xml:space="preserve">Countersoft’s Gemini </w:t>
       </w:r>
       <w:r>
         <w:t xml:space="preserve">Project Issue Tracking software. Finally I liaised </w:t>
@@ -7434,36 +7587,20 @@
       <w:r>
         <w:t xml:space="preserve">and Managed Direct X with </w:t>
       </w:r>
-      <w:proofErr w:type="spellStart"/>
       <w:r>
         <w:rPr>
           <w:i/>
         </w:rPr>
-        <w:t>NUnit</w:t>
-      </w:r>
-      <w:proofErr w:type="spellEnd"/>
+        <w:t xml:space="preserve">NUnit </w:t>
+      </w:r>
+      <w:r>
+        <w:t xml:space="preserve">for unit testing. The backend was written using </w:t>
+      </w:r>
       <w:r>
         <w:rPr>
           <w:i/>
         </w:rPr>
-        <w:t xml:space="preserve"> </w:t>
-      </w:r>
-      <w:r>
-        <w:t xml:space="preserve">for unit testing. The backend was written using </w:t>
-      </w:r>
-      <w:proofErr w:type="spellStart"/>
-      <w:r>
-        <w:rPr>
-          <w:i/>
-        </w:rPr>
-        <w:t>CodePlex’s</w:t>
-      </w:r>
-      <w:proofErr w:type="spellEnd"/>
-      <w:r>
-        <w:rPr>
-          <w:i/>
-        </w:rPr>
-        <w:t xml:space="preserve"> Repository Factory</w:t>
+        <w:t>CodePlex’s Repository Factory</w:t>
       </w:r>
       <w:r>
         <w:rPr>
@@ -8167,7 +8304,6 @@
             <w:pPr>
               <w:pStyle w:val="Heading2"/>
             </w:pPr>
-            <w:proofErr w:type="spellStart"/>
             <w:r>
               <w:rPr>
                 <w:spacing w:val="1"/>
@@ -8201,7 +8337,6 @@
             <w:r>
               <w:t>rea</w:t>
             </w:r>
-            <w:proofErr w:type="spellEnd"/>
             <w:r>
               <w:rPr>
                 <w:spacing w:val="-1"/>
@@ -8578,7 +8713,6 @@
         </w:rPr>
         <w:t xml:space="preserve"> Visual Studio 2005, UML 2.0, </w:t>
       </w:r>
-      <w:proofErr w:type="spellStart"/>
       <w:r>
         <w:rPr>
           <w:spacing w:val="9"/>
@@ -8613,7 +8747,6 @@
       <w:r>
         <w:t>om</w:t>
       </w:r>
-      <w:proofErr w:type="spellEnd"/>
       <w:r>
         <w:rPr>
           <w:spacing w:val="-1"/>
@@ -9569,7 +9702,6 @@
         </w:rPr>
         <w:t xml:space="preserve"> </w:t>
       </w:r>
-      <w:proofErr w:type="spellStart"/>
       <w:r>
         <w:rPr>
           <w:i/>
@@ -9612,7 +9744,6 @@
         </w:rPr>
         <w:t>om</w:t>
       </w:r>
-      <w:proofErr w:type="spellEnd"/>
       <w:r>
         <w:rPr>
           <w:spacing w:val="6"/>
@@ -9677,7 +9808,6 @@
         </w:rPr>
         <w:t xml:space="preserve">on completion, </w:t>
       </w:r>
-      <w:proofErr w:type="spellStart"/>
       <w:r>
         <w:t>In</w:t>
       </w:r>
@@ -9701,7 +9831,6 @@
       <w:r>
         <w:t>trea</w:t>
       </w:r>
-      <w:proofErr w:type="spellEnd"/>
       <w:r>
         <w:rPr>
           <w:spacing w:val="1"/>
@@ -10532,7 +10661,6 @@
       <w:r>
         <w:t xml:space="preserve"> </w:t>
       </w:r>
-      <w:proofErr w:type="spellStart"/>
       <w:r>
         <w:rPr>
           <w:spacing w:val="3"/>
@@ -10540,7 +10668,6 @@
         </w:rPr>
         <w:t>comms</w:t>
       </w:r>
-      <w:proofErr w:type="spellEnd"/>
       <w:r>
         <w:rPr>
           <w:spacing w:val="2"/>
@@ -10729,7 +10856,6 @@
             <w:pPr>
               <w:pStyle w:val="Heading2"/>
             </w:pPr>
-            <w:proofErr w:type="spellStart"/>
             <w:r>
               <w:rPr>
                 <w:spacing w:val="1"/>
@@ -10763,7 +10889,6 @@
             <w:r>
               <w:t>rea</w:t>
             </w:r>
-            <w:proofErr w:type="spellEnd"/>
             <w:r>
               <w:rPr>
                 <w:spacing w:val="-1"/>
@@ -11126,17 +11251,8 @@
         <w:t>,</w:t>
       </w:r>
       <w:r>
-        <w:t xml:space="preserve"> SVN, </w:t>
-      </w:r>
-      <w:proofErr w:type="spellStart"/>
-      <w:r>
-        <w:t>NUnit</w:t>
-      </w:r>
-      <w:proofErr w:type="spellEnd"/>
-      <w:r>
-        <w:t xml:space="preserve">, </w:t>
-      </w:r>
-      <w:proofErr w:type="spellStart"/>
+        <w:t xml:space="preserve"> SVN, NUnit, </w:t>
+      </w:r>
       <w:r>
         <w:rPr>
           <w:spacing w:val="2"/>
@@ -11202,7 +11318,6 @@
       <w:r>
         <w:t>s</w:t>
       </w:r>
-      <w:proofErr w:type="spellEnd"/>
       <w:r>
         <w:rPr>
           <w:spacing w:val="1"/>
@@ -11509,7 +11624,6 @@
       <w:r>
         <w:t xml:space="preserve"> 3-tier desktop-based </w:t>
       </w:r>
-      <w:proofErr w:type="gramStart"/>
       <w:r>
         <w:rPr>
           <w:spacing w:val="1"/>
@@ -11542,7 +11656,6 @@
       <w:r>
         <w:t>et</w:t>
       </w:r>
-      <w:proofErr w:type="gramEnd"/>
       <w:r>
         <w:t xml:space="preserve"> </w:t>
       </w:r>
@@ -11975,21 +12088,7 @@
         <w:rPr>
           <w:spacing w:val="-1"/>
         </w:rPr>
-        <w:t xml:space="preserve"> paid </w:t>
-      </w:r>
-      <w:proofErr w:type="gramStart"/>
-      <w:r>
-        <w:rPr>
-          <w:spacing w:val="-1"/>
-        </w:rPr>
-        <w:t>60 day</w:t>
-      </w:r>
-      <w:proofErr w:type="gramEnd"/>
-      <w:r>
-        <w:rPr>
-          <w:spacing w:val="-1"/>
-        </w:rPr>
-        <w:t xml:space="preserve"> </w:t>
+        <w:t xml:space="preserve"> paid 60 day </w:t>
       </w:r>
       <w:r>
         <w:t>u</w:t>
@@ -12582,11 +12681,9 @@
         </w:rPr>
         <w:t>(</w:t>
       </w:r>
-      <w:proofErr w:type="spellStart"/>
       <w:r>
         <w:t>Hons</w:t>
       </w:r>
-      <w:proofErr w:type="spellEnd"/>
       <w:r>
         <w:t>)</w:t>
       </w:r>
@@ -12774,7 +12871,6 @@
           <w:szCs w:val="20"/>
         </w:rPr>
       </w:pPr>
-      <w:proofErr w:type="gramStart"/>
       <w:r>
         <w:t>M</w:t>
       </w:r>
@@ -12912,7 +13008,6 @@
         </w:rPr>
         <w:t>.</w:t>
       </w:r>
-      <w:proofErr w:type="gramEnd"/>
     </w:p>
     <w:p>
       <w:pPr>
@@ -13854,6 +13949,7 @@
   <w:style w:type="character" w:default="1" w:styleId="DefaultParagraphFont">
     <w:name w:val="Default Paragraph Font"/>
     <w:uiPriority w:val="1"/>
+    <w:semiHidden/>
     <w:unhideWhenUsed/>
   </w:style>
   <w:style w:type="table" w:default="1" w:styleId="TableNormal">
@@ -14840,6 +14936,7 @@
   <w:style w:type="character" w:default="1" w:styleId="DefaultParagraphFont">
     <w:name w:val="Default Paragraph Font"/>
     <w:uiPriority w:val="1"/>
+    <w:semiHidden/>
     <w:unhideWhenUsed/>
   </w:style>
   <w:style w:type="table" w:default="1" w:styleId="TableNormal">
@@ -15648,7 +15745,7 @@
 </file>
 
 <file path=customXml/itemProps1.xml><?xml version="1.0" encoding="utf-8"?>
-<ds:datastoreItem xmlns:ds="http://schemas.openxmlformats.org/officeDocument/2006/customXml" ds:itemID="{2210B34B-D6E5-1144-A0C9-BE9C0539919B}">
+<ds:datastoreItem xmlns:ds="http://schemas.openxmlformats.org/officeDocument/2006/customXml" ds:itemID="{56B9B415-4DB9-064E-91CE-EAD788A0F4CA}">
   <ds:schemaRefs>
     <ds:schemaRef ds:uri="http://schemas.openxmlformats.org/officeDocument/2006/bibliography"/>
   </ds:schemaRefs>

</xml_diff>

<commit_message>
Improved BAE and Industrea section. Added github link.
</commit_message>
<xml_diff>
--- a/daniel_grigg_cv.docx
+++ b/daniel_grigg_cv.docx
@@ -129,6 +129,22 @@
             <w:pPr>
               <w:pStyle w:val="Heading2"/>
             </w:pPr>
+            <w:proofErr w:type="spellStart"/>
+            <w:r>
+              <w:t>Github</w:t>
+            </w:r>
+            <w:proofErr w:type="spellEnd"/>
+            <w:r>
+              <w:t xml:space="preserve">: </w:t>
+            </w:r>
+            <w:hyperlink r:id="rId11" w:history="1">
+              <w:r>
+                <w:rPr>
+                  <w:rStyle w:val="Hyperlink"/>
+                </w:rPr>
+                <w:t>Daniel Grigg</w:t>
+              </w:r>
+            </w:hyperlink>
           </w:p>
         </w:tc>
       </w:tr>
@@ -4460,16 +4476,29 @@
               <w:pStyle w:val="Heading2"/>
             </w:pPr>
             <w:r>
-              <w:t>Leica Geosystems</w:t>
-            </w:r>
+              <w:t xml:space="preserve">Leica </w:t>
+            </w:r>
+            <w:proofErr w:type="spellStart"/>
+            <w:r>
+              <w:t>Geosystems</w:t>
+            </w:r>
+            <w:proofErr w:type="spellEnd"/>
           </w:p>
           <w:p>
-            <w:hyperlink r:id="rId11" w:history="1">
+            <w:hyperlink r:id="rId12" w:history="1">
+              <w:proofErr w:type="gramStart"/>
               <w:r>
                 <w:rPr>
                   <w:rStyle w:val="Hyperlink"/>
                 </w:rPr>
-                <w:t>mining.leica-geosystems.com</w:t>
+                <w:t>mining.leica</w:t>
+              </w:r>
+              <w:proofErr w:type="gramEnd"/>
+              <w:r>
+                <w:rPr>
+                  <w:rStyle w:val="Hyperlink"/>
+                </w:rPr>
+                <w:t>-geosystems.com</w:t>
               </w:r>
             </w:hyperlink>
           </w:p>
@@ -4515,9 +4544,19 @@
       </w:r>
     </w:p>
     <w:p>
-      <w:r>
-        <w:t>Full-time software engineering role within Leica Geosystems Mining - onboard division.</w:t>
-      </w:r>
+      <w:proofErr w:type="gramStart"/>
+      <w:r>
+        <w:t xml:space="preserve">Full-time software engineering role within Leica </w:t>
+      </w:r>
+      <w:proofErr w:type="spellStart"/>
+      <w:r>
+        <w:t>Geosystems</w:t>
+      </w:r>
+      <w:proofErr w:type="spellEnd"/>
+      <w:r>
+        <w:t xml:space="preserve"> Mining - onboard division.</w:t>
+      </w:r>
+      <w:proofErr w:type="gramEnd"/>
     </w:p>
     <w:p>
       <w:pPr>
@@ -4667,7 +4706,13 @@
         <w:t xml:space="preserve"> </w:t>
       </w:r>
       <w:r>
-        <w:t>HP software.  Designed in</w:t>
+        <w:t xml:space="preserve">HP software. </w:t>
+      </w:r>
+      <w:r>
+        <w:t>I relished this opportunity to acquire new domain knowledge and utilize my expertise in mission-critical software.</w:t>
+      </w:r>
+      <w:r>
+        <w:t xml:space="preserve"> Designed in</w:t>
       </w:r>
       <w:r>
         <w:t xml:space="preserve"> UML </w:t>
@@ -4678,8 +4723,13 @@
       <w:r>
         <w:t xml:space="preserve"> standalone, embedded-Linux, </w:t>
       </w:r>
-      <w:r>
-        <w:t>C++ app</w:t>
+      <w:proofErr w:type="gramStart"/>
+      <w:r>
+        <w:t>C</w:t>
+      </w:r>
+      <w:proofErr w:type="gramEnd"/>
+      <w:r>
+        <w:t>++ app</w:t>
       </w:r>
       <w:r>
         <w:t xml:space="preserve"> with Cairo frontend</w:t>
@@ -4688,19 +4738,10 @@
         <w:t>.</w:t>
       </w:r>
       <w:r>
-        <w:t xml:space="preserve"> I relished this</w:t>
-      </w:r>
-      <w:r>
-        <w:t xml:space="preserve"> opportunity to acquire new domain knowledge and utilize my expertise in mission-critical </w:t>
-      </w:r>
-      <w:r>
-        <w:t xml:space="preserve">C++ </w:t>
-      </w:r>
-      <w:r>
-        <w:t>software.</w:t>
-      </w:r>
-      <w:r>
-        <w:t xml:space="preserve"> My </w:t>
+        <w:t xml:space="preserve"> </w:t>
+      </w:r>
+      <w:r>
+        <w:t xml:space="preserve">My </w:t>
       </w:r>
       <w:r>
         <w:t xml:space="preserve">2010 HP </w:t>
@@ -4712,7 +4753,15 @@
         <w:t>faces,</w:t>
       </w:r>
       <w:r>
-        <w:t xml:space="preserve"> including the Locata Positioning </w:t>
+        <w:t xml:space="preserve"> including the </w:t>
+      </w:r>
+      <w:proofErr w:type="spellStart"/>
+      <w:r>
+        <w:t>Locata</w:t>
+      </w:r>
+      <w:proofErr w:type="spellEnd"/>
+      <w:r>
+        <w:t xml:space="preserve"> Positioning </w:t>
       </w:r>
       <w:r>
         <w:t xml:space="preserve">System </w:t>
@@ -4741,11 +4790,16 @@
       <w:r>
         <w:t xml:space="preserve">. </w:t>
       </w:r>
+      <w:proofErr w:type="spellStart"/>
       <w:r>
         <w:t>CppU</w:t>
       </w:r>
       <w:r>
-        <w:t>nit and Google</w:t>
+        <w:t>nit</w:t>
+      </w:r>
+      <w:proofErr w:type="spellEnd"/>
+      <w:r>
+        <w:t xml:space="preserve"> and Google</w:t>
       </w:r>
       <w:r>
         <w:t xml:space="preserve"> </w:t>
@@ -4800,8 +4854,6 @@
       <w:r>
         <w:t xml:space="preserve">feature </w:t>
       </w:r>
-      <w:bookmarkStart w:id="0" w:name="_GoBack"/>
-      <w:bookmarkEnd w:id="0"/>
       <w:r>
         <w:t xml:space="preserve">enhancements, new hardware interfaces and continuous </w:t>
       </w:r>
@@ -4824,7 +4876,15 @@
         <w:t>platform</w:t>
       </w:r>
       <w:r>
-        <w:t xml:space="preserve"> written in Obj-C, C and Ruby, it </w:t>
+        <w:t xml:space="preserve"> written in </w:t>
+      </w:r>
+      <w:proofErr w:type="spellStart"/>
+      <w:r>
+        <w:t>Obj</w:t>
+      </w:r>
+      <w:proofErr w:type="spellEnd"/>
+      <w:r>
+        <w:t xml:space="preserve">-C, C and Ruby, it </w:t>
       </w:r>
       <w:r>
         <w:t>re</w:t>
@@ -4886,8 +4946,13 @@
       <w:r>
         <w:t xml:space="preserve"> </w:t>
       </w:r>
-      <w:r>
-        <w:t xml:space="preserve">ActiveRecord </w:t>
+      <w:proofErr w:type="spellStart"/>
+      <w:r>
+        <w:t>ActiveRecord</w:t>
+      </w:r>
+      <w:proofErr w:type="spellEnd"/>
+      <w:r>
+        <w:t xml:space="preserve"> </w:t>
       </w:r>
       <w:r>
         <w:t>abstraction</w:t>
@@ -4988,7 +5053,15 @@
         <w:t>.</w:t>
       </w:r>
       <w:r>
-        <w:t xml:space="preserve">  Instead, pair-programming was used as a hybrid</w:t>
+        <w:t xml:space="preserve">  Instead, </w:t>
+      </w:r>
+      <w:proofErr w:type="gramStart"/>
+      <w:r>
+        <w:t>pair-programming</w:t>
+      </w:r>
+      <w:proofErr w:type="gramEnd"/>
+      <w:r>
+        <w:t xml:space="preserve"> was used as a hybrid</w:t>
       </w:r>
       <w:r>
         <w:t xml:space="preserve"> design, review and</w:t>
@@ -5007,6 +5080,9 @@
       </w:r>
       <w:r>
         <w:t>employed for revision control</w:t>
+      </w:r>
+      <w:r>
+        <w:t>,</w:t>
       </w:r>
       <w:r>
         <w:t xml:space="preserve"> whilst MediaWiki was used for both inte</w:t>
@@ -5092,28 +5168,30 @@
         <w:t>the complete</w:t>
       </w:r>
       <w:r>
-        <w:t xml:space="preserve"> Leica HP product into an algorithms library within Jigsaw.</w:t>
-      </w:r>
-      <w:r>
-        <w:t xml:space="preserve"> </w:t>
-      </w:r>
-      <w:r>
-        <w:t xml:space="preserve">Given my previous .NET and graphics experience, </w:t>
-      </w:r>
-      <w:r>
-        <w:t xml:space="preserve">I </w:t>
-      </w:r>
-      <w:r>
-        <w:t>then</w:t>
-      </w:r>
-      <w:r>
-        <w:t xml:space="preserve"> </w:t>
-      </w:r>
-      <w:r>
-        <w:t>supervised and assisted in</w:t>
-      </w:r>
-      <w:r>
-        <w:t xml:space="preserve"> redevelopment of a legacy .NET project, PitOps to upgrade its deprecated Managed DirectX backend to </w:t>
+        <w:t xml:space="preserve"> HP product into an algorithms library within Jigsaw.</w:t>
+      </w:r>
+      <w:r>
+        <w:t xml:space="preserve"> I </w:t>
+      </w:r>
+      <w:r>
+        <w:t>also</w:t>
+      </w:r>
+      <w:r>
+        <w:t xml:space="preserve"> </w:t>
+      </w:r>
+      <w:r>
+        <w:t>managed the</w:t>
+      </w:r>
+      <w:r>
+        <w:t xml:space="preserve"> redevelopment of a legacy .NET project, </w:t>
+      </w:r>
+      <w:proofErr w:type="spellStart"/>
+      <w:r>
+        <w:t>PitOps</w:t>
+      </w:r>
+      <w:proofErr w:type="spellEnd"/>
+      <w:r>
+        <w:t xml:space="preserve"> to upgrade its deprecated Managed DirectX backend to </w:t>
       </w:r>
       <w:r>
         <w:t xml:space="preserve">the </w:t>
@@ -5123,6 +5201,9 @@
       </w:r>
       <w:r>
         <w:t xml:space="preserve"> framework</w:t>
+      </w:r>
+      <w:r>
+        <w:t xml:space="preserve"> – leveraging my .NET and graphics experience</w:t>
       </w:r>
       <w:r>
         <w:t>.</w:t>
@@ -5181,7 +5262,13 @@
         <w:t>team of five</w:t>
       </w:r>
       <w:r>
-        <w:t xml:space="preserve"> on a novel, cutting-edge</w:t>
+        <w:t xml:space="preserve"> on a </w:t>
+      </w:r>
+      <w:r>
+        <w:t>new</w:t>
+      </w:r>
+      <w:r>
+        <w:t>, cutting-edge</w:t>
       </w:r>
       <w:r>
         <w:t xml:space="preserve"> product, the J</w:t>
@@ -5203,7 +5290,10 @@
         <w:t>ce system for dragline operations</w:t>
       </w:r>
       <w:r>
-        <w:t xml:space="preserve">.  The new product </w:t>
+        <w:t xml:space="preserve">.  The </w:t>
+      </w:r>
+      <w:r>
+        <w:t xml:space="preserve">product </w:t>
       </w:r>
       <w:r>
         <w:t>replaced the ageing, Se</w:t>
@@ -5230,8 +5320,13 @@
         <w:t xml:space="preserve"> Built from scratch to </w:t>
       </w:r>
       <w:r>
-        <w:t>illustrate best-practice</w:t>
-      </w:r>
+        <w:t xml:space="preserve">illustrate </w:t>
+      </w:r>
+      <w:proofErr w:type="gramStart"/>
+      <w:r>
+        <w:t>best-practice</w:t>
+      </w:r>
+      <w:proofErr w:type="gramEnd"/>
       <w:r>
         <w:t>, it</w:t>
       </w:r>
@@ -5239,7 +5334,15 @@
         <w:t xml:space="preserve"> was built as a</w:t>
       </w:r>
       <w:r>
-        <w:t xml:space="preserve"> parallelised, </w:t>
+        <w:t xml:space="preserve"> </w:t>
+      </w:r>
+      <w:proofErr w:type="spellStart"/>
+      <w:r>
+        <w:t>parallelised</w:t>
+      </w:r>
+      <w:proofErr w:type="spellEnd"/>
+      <w:r>
+        <w:t xml:space="preserve">, </w:t>
       </w:r>
       <w:r>
         <w:t xml:space="preserve">reliable, message-driven </w:t>
@@ -5254,7 +5357,15 @@
         <w:t>ious use of the Boost libraries and modern template-driven design methods.</w:t>
       </w:r>
       <w:r>
-        <w:t xml:space="preserve"> Unit and integration testing was conducted via Google Test.  Git was adopted for revision control. Finally, development was managed and documented in JIRA and Confluence respectively.</w:t>
+        <w:t xml:space="preserve"> Unit and integration testing was conducted via Google Test.  </w:t>
+      </w:r>
+      <w:proofErr w:type="spellStart"/>
+      <w:r>
+        <w:t>Git</w:t>
+      </w:r>
+      <w:proofErr w:type="spellEnd"/>
+      <w:r>
+        <w:t xml:space="preserve"> was adopted for revision control. Finally, development was managed and documented in JIRA and Confluence respectively.</w:t>
       </w:r>
     </w:p>
     <w:p>
@@ -5286,7 +5397,22 @@
         <w:t xml:space="preserve"> and diverse technical and business landscape of a tier-1 enterprise solution provider. </w:t>
       </w:r>
       <w:r>
-        <w:t>I also gained extensive domain knowledge of mining systems and operations.</w:t>
+        <w:t>Secondly, I</w:t>
+      </w:r>
+      <w:r>
+        <w:t xml:space="preserve"> gained </w:t>
+      </w:r>
+      <w:r>
+        <w:t xml:space="preserve">a wealth of </w:t>
+      </w:r>
+      <w:r>
+        <w:t xml:space="preserve">domain knowledge </w:t>
+      </w:r>
+      <w:r>
+        <w:t>in</w:t>
+      </w:r>
+      <w:r>
+        <w:t xml:space="preserve"> mining systems and operations.</w:t>
       </w:r>
       <w:r>
         <w:t xml:space="preserve"> </w:t>
@@ -5350,7 +5476,7 @@
               <w:ind w:right="-20"/>
               <w:jc w:val="both"/>
             </w:pPr>
-            <w:hyperlink r:id="rId12" w:history="1">
+            <w:hyperlink r:id="rId13" w:history="1">
               <w:r>
                 <w:rPr>
                   <w:rStyle w:val="Hyperlink"/>
@@ -5442,9 +5568,11 @@
       <w:pPr>
         <w:jc w:val="both"/>
       </w:pPr>
+      <w:proofErr w:type="gramStart"/>
       <w:r>
         <w:t>Full-time software engineering role in the Autonomous Mission Systems (AMS) division.</w:t>
       </w:r>
+      <w:proofErr w:type="gramEnd"/>
     </w:p>
     <w:p>
       <w:pPr>
@@ -5460,7 +5588,13 @@
         <w:jc w:val="both"/>
       </w:pPr>
       <w:r>
-        <w:t xml:space="preserve">I was first recruited into a software development role on </w:t>
+        <w:t xml:space="preserve">I was first recruited into a software </w:t>
+      </w:r>
+      <w:r>
+        <w:t>engineering</w:t>
+      </w:r>
+      <w:r>
+        <w:t xml:space="preserve"> role on </w:t>
       </w:r>
       <w:r>
         <w:t>phase</w:t>
@@ -5505,28 +5639,34 @@
         <w:t xml:space="preserve">y </w:t>
       </w:r>
       <w:r>
-        <w:t>capability in</w:t>
-      </w:r>
-      <w:r>
-        <w:t xml:space="preserve"> formally defining and capturing requirements using </w:t>
-      </w:r>
-      <w:r>
-        <w:rPr>
-          <w:i/>
-        </w:rPr>
+        <w:t>competency</w:t>
+      </w:r>
+      <w:r>
+        <w:t xml:space="preserve"> in</w:t>
+      </w:r>
+      <w:r>
+        <w:t xml:space="preserve"> capturing </w:t>
+      </w:r>
+      <w:r>
+        <w:t xml:space="preserve">and formally defining </w:t>
+      </w:r>
+      <w:r>
+        <w:t xml:space="preserve">requirements using </w:t>
+      </w:r>
+      <w:r>
         <w:t>Rational DOORS</w:t>
       </w:r>
       <w:r>
         <w:t xml:space="preserve"> and </w:t>
       </w:r>
       <w:r>
-        <w:rPr>
-          <w:i/>
-        </w:rPr>
         <w:t>Rhapsody</w:t>
       </w:r>
       <w:r>
-        <w:t xml:space="preserve"> for UML</w:t>
+        <w:t xml:space="preserve"> </w:t>
+      </w:r>
+      <w:r>
+        <w:t>for UML</w:t>
       </w:r>
       <w:r>
         <w:t xml:space="preserve"> </w:t>
@@ -5535,24 +5675,24 @@
         <w:t xml:space="preserve">modeling </w:t>
       </w:r>
       <w:r>
-        <w:t>led to a request for more involvement in client-side requirements elicitation.</w:t>
+        <w:t xml:space="preserve">led to being </w:t>
+      </w:r>
+      <w:r>
+        <w:t xml:space="preserve">requisitioned for </w:t>
+      </w:r>
+      <w:r>
+        <w:t>client-side requirements elicitation.</w:t>
       </w:r>
       <w:r>
         <w:t xml:space="preserve"> All HERTI work was performed in accordance to </w:t>
       </w:r>
       <w:r>
-        <w:rPr>
-          <w:i/>
-        </w:rPr>
-        <w:t>DO-178B</w:t>
-      </w:r>
-      <w:r>
-        <w:t xml:space="preserve"> certification requirements using </w:t>
-      </w:r>
-      <w:r>
-        <w:rPr>
-          <w:i/>
-        </w:rPr>
+        <w:t xml:space="preserve">DO-178B </w:t>
+      </w:r>
+      <w:r>
+        <w:t xml:space="preserve">certification requirements using </w:t>
+      </w:r>
+      <w:r>
         <w:t>MIL-STD-498</w:t>
       </w:r>
       <w:r>
@@ -5695,97 +5835,159 @@
         <w:t xml:space="preserve">My primary responsibility was engineering </w:t>
       </w:r>
       <w:r>
+        <w:t xml:space="preserve">real-time, </w:t>
+      </w:r>
+      <w:r>
+        <w:t>embedded</w:t>
+      </w:r>
+      <w:r>
+        <w:t>, object-oriented</w:t>
+      </w:r>
+      <w:r>
+        <w:t xml:space="preserve"> </w:t>
+      </w:r>
+      <w:r>
+        <w:t>software solutions for the support and test equipment</w:t>
+      </w:r>
+      <w:r>
+        <w:t xml:space="preserve">, most notably the </w:t>
+      </w:r>
+      <w:r>
+        <w:t>System Test Unit (STU)</w:t>
+      </w:r>
+      <w:r>
+        <w:t>. The STU</w:t>
+      </w:r>
+      <w:r>
+        <w:t xml:space="preserve"> </w:t>
+      </w:r>
+      <w:r>
+        <w:t>was</w:t>
+      </w:r>
+      <w:r>
+        <w:t xml:space="preserve"> a</w:t>
+      </w:r>
+      <w:r>
+        <w:t xml:space="preserve"> </w:t>
+      </w:r>
+      <w:r>
+        <w:t>Linux</w:t>
+      </w:r>
+      <w:r>
         <w:rPr>
           <w:i/>
         </w:rPr>
-        <w:t>real-time</w:t>
+        <w:t>-</w:t>
+      </w:r>
+      <w:r>
+        <w:t xml:space="preserve">based, </w:t>
+      </w:r>
+      <w:r>
+        <w:t xml:space="preserve">aircraft and environmental simulator. </w:t>
+      </w:r>
+      <w:r>
+        <w:t>The</w:t>
+      </w:r>
+      <w:r>
+        <w:t xml:space="preserve"> unit</w:t>
+      </w:r>
+      <w:r>
+        <w:t xml:space="preserve"> </w:t>
+      </w:r>
+      <w:r>
+        <w:t>interconnected</w:t>
+      </w:r>
+      <w:r>
+        <w:t xml:space="preserve"> </w:t>
+      </w:r>
+      <w:r>
+        <w:t xml:space="preserve">with the FCC and ground control, allowing </w:t>
+      </w:r>
+      <w:r>
+        <w:t xml:space="preserve">all capabilities </w:t>
+      </w:r>
+      <w:r>
+        <w:t xml:space="preserve">to </w:t>
+      </w:r>
+      <w:r>
+        <w:t>be tested within a lab environment.</w:t>
+      </w:r>
+      <w:r>
+        <w:t xml:space="preserve"> I designed </w:t>
+      </w:r>
+      <w:r>
+        <w:t xml:space="preserve">and implemented </w:t>
+      </w:r>
+      <w:r>
+        <w:t>on</w:t>
+      </w:r>
+      <w:r>
+        <w:t xml:space="preserve"> schedule</w:t>
+      </w:r>
+      <w:r>
+        <w:t>,</w:t>
+      </w:r>
+      <w:r>
+        <w:t xml:space="preserve"> </w:t>
+      </w:r>
+      <w:r>
+        <w:t xml:space="preserve">a </w:t>
+      </w:r>
+      <w:r>
+        <w:t xml:space="preserve">per-vehicle reusable, </w:t>
+      </w:r>
+      <w:proofErr w:type="gramStart"/>
+      <w:r>
+        <w:t>multi</w:t>
+      </w:r>
+      <w:proofErr w:type="gramEnd"/>
+      <w:r>
+        <w:t>-threaded</w:t>
       </w:r>
       <w:r>
         <w:t xml:space="preserve">, </w:t>
       </w:r>
       <w:r>
-        <w:rPr>
-          <w:i/>
-        </w:rPr>
-        <w:t>embedded</w:t>
-      </w:r>
-      <w:r>
-        <w:t xml:space="preserve">, </w:t>
-      </w:r>
-      <w:r>
-        <w:rPr>
-          <w:i/>
-        </w:rPr>
-        <w:t>object-oriented</w:t>
-      </w:r>
-      <w:r>
-        <w:t xml:space="preserve"> </w:t>
-      </w:r>
-      <w:r>
-        <w:t>software solutions for the support and test equipment, most notably the System Test Unit (STU)</w:t>
-      </w:r>
-      <w:r>
-        <w:t>. The STU</w:t>
-      </w:r>
-      <w:r>
-        <w:t xml:space="preserve"> </w:t>
-      </w:r>
-      <w:r>
-        <w:t>is a</w:t>
-      </w:r>
-      <w:r>
-        <w:t xml:space="preserve"> </w:t>
-      </w:r>
-      <w:r>
-        <w:rPr>
-          <w:i/>
-        </w:rPr>
-        <w:t>Linux</w:t>
-      </w:r>
-      <w:r>
-        <w:rPr>
-          <w:i/>
-        </w:rPr>
-        <w:t>-</w:t>
-      </w:r>
-      <w:r>
-        <w:t xml:space="preserve">based, </w:t>
-      </w:r>
-      <w:r>
-        <w:t xml:space="preserve">aircraft and environmental simulator. </w:t>
-      </w:r>
-      <w:r>
-        <w:t>The</w:t>
-      </w:r>
-      <w:r>
-        <w:t xml:space="preserve"> unit</w:t>
-      </w:r>
-      <w:r>
-        <w:t xml:space="preserve"> </w:t>
-      </w:r>
-      <w:r>
-        <w:t>interconnects</w:t>
-      </w:r>
-      <w:r>
-        <w:t xml:space="preserve"> </w:t>
-      </w:r>
-      <w:r>
-        <w:t xml:space="preserve">with the FCC and ground control, allowing </w:t>
-      </w:r>
-      <w:r>
-        <w:t xml:space="preserve">all capabilities </w:t>
-      </w:r>
-      <w:r>
-        <w:t xml:space="preserve">to </w:t>
-      </w:r>
-      <w:r>
-        <w:t>be tested within a lab environment.</w:t>
-      </w:r>
-      <w:r>
-        <w:t xml:space="preserve"> I designed </w:t>
-      </w:r>
-      <w:r>
-        <w:t>and implemented</w:t>
+        <w:t>plugin</w:t>
+      </w:r>
+      <w:r>
+        <w:t>-based</w:t>
+      </w:r>
+      <w:r>
+        <w:t xml:space="preserve"> </w:t>
+      </w:r>
+      <w:r>
+        <w:t>system</w:t>
+      </w:r>
+      <w:r>
+        <w:t xml:space="preserve"> using an </w:t>
+      </w:r>
+      <w:r>
+        <w:t xml:space="preserve">XML </w:t>
+      </w:r>
+      <w:r>
+        <w:t>data layer</w:t>
+      </w:r>
+      <w:r>
+        <w:t xml:space="preserve"> in collaboration with other software, algorithm and system engineers. The design </w:t>
+      </w:r>
+      <w:r>
+        <w:t>address</w:t>
+      </w:r>
+      <w:r>
+        <w:t>ed</w:t>
+      </w:r>
+      <w:r>
+        <w:t xml:space="preserve"> risks in changing requirements and limited resources. </w:t>
+      </w:r>
+      <w:r>
+        <w:t>The software was implemented</w:t>
+      </w:r>
+      <w:r>
+        <w:t xml:space="preserve"> in </w:t>
+      </w:r>
+      <w:r>
+        <w:t>C++</w:t>
       </w:r>
       <w:r>
         <w:t>,</w:t>
@@ -5794,84 +5996,6 @@
         <w:t xml:space="preserve"> </w:t>
       </w:r>
       <w:r>
-        <w:t>on</w:t>
-      </w:r>
-      <w:r>
-        <w:t xml:space="preserve"> schedule</w:t>
-      </w:r>
-      <w:r>
-        <w:t>,</w:t>
-      </w:r>
-      <w:r>
-        <w:t xml:space="preserve"> </w:t>
-      </w:r>
-      <w:r>
-        <w:t xml:space="preserve">a </w:t>
-      </w:r>
-      <w:r>
-        <w:t xml:space="preserve">per-vehicle reusable, </w:t>
-      </w:r>
-      <w:r>
-        <w:rPr>
-          <w:i/>
-        </w:rPr>
-        <w:t>multi-threaded</w:t>
-      </w:r>
-      <w:r>
-        <w:t xml:space="preserve">, </w:t>
-      </w:r>
-      <w:r>
-        <w:t>plugin</w:t>
-      </w:r>
-      <w:r>
-        <w:t>-based</w:t>
-      </w:r>
-      <w:r>
-        <w:t xml:space="preserve"> </w:t>
-      </w:r>
-      <w:r>
-        <w:t>system</w:t>
-      </w:r>
-      <w:r>
-        <w:t xml:space="preserve"> using an </w:t>
-      </w:r>
-      <w:r>
-        <w:rPr>
-          <w:i/>
-        </w:rPr>
-        <w:t>XML</w:t>
-      </w:r>
-      <w:r>
-        <w:t xml:space="preserve"> data layer</w:t>
-      </w:r>
-      <w:r>
-        <w:t xml:space="preserve"> in collaboration with other software, algorithm and system engineers. The design </w:t>
-      </w:r>
-      <w:r>
-        <w:t>address</w:t>
-      </w:r>
-      <w:r>
-        <w:t>ed</w:t>
-      </w:r>
-      <w:r>
-        <w:t xml:space="preserve"> risks in changing requirements and limited resources. </w:t>
-      </w:r>
-      <w:r>
-        <w:t>The software was implemented</w:t>
-      </w:r>
-      <w:r>
-        <w:t xml:space="preserve"> in </w:t>
-      </w:r>
-      <w:r>
-        <w:t>C++</w:t>
-      </w:r>
-      <w:r>
-        <w:t>,</w:t>
-      </w:r>
-      <w:r>
-        <w:t xml:space="preserve"> </w:t>
-      </w:r>
-      <w:r>
         <w:t xml:space="preserve">with </w:t>
       </w:r>
       <w:r>
@@ -5920,8 +6044,16 @@
         <w:t xml:space="preserve"> </w:t>
       </w:r>
       <w:r>
-        <w:t>with CppUnit</w:t>
-      </w:r>
+        <w:t>via</w:t>
+      </w:r>
+      <w:r>
+        <w:t xml:space="preserve"> </w:t>
+      </w:r>
+      <w:proofErr w:type="spellStart"/>
+      <w:r>
+        <w:t>CppUnit</w:t>
+      </w:r>
+      <w:proofErr w:type="spellEnd"/>
       <w:r>
         <w:t>.</w:t>
       </w:r>
@@ -5929,19 +6061,22 @@
         <w:t xml:space="preserve"> For configuration management, </w:t>
       </w:r>
       <w:r>
-        <w:t xml:space="preserve">first </w:t>
-      </w:r>
-      <w:r>
         <w:t xml:space="preserve">CVS </w:t>
       </w:r>
       <w:r>
         <w:t xml:space="preserve">then </w:t>
       </w:r>
       <w:r>
+        <w:t xml:space="preserve">later </w:t>
+      </w:r>
+      <w:r>
         <w:t xml:space="preserve">Rational Synergy </w:t>
       </w:r>
       <w:r>
-        <w:t>was used.</w:t>
+        <w:t>were</w:t>
+      </w:r>
+      <w:r>
+        <w:t xml:space="preserve"> used.</w:t>
       </w:r>
     </w:p>
     <w:p>
@@ -5961,7 +6096,31 @@
         <w:t xml:space="preserve">trials </w:t>
       </w:r>
       <w:r>
-        <w:t xml:space="preserve">I was reassigned to the HERTI team and was responsible for expanding STU to support </w:t>
+        <w:t xml:space="preserve">I was reassigned </w:t>
+      </w:r>
+      <w:r>
+        <w:t xml:space="preserve">back </w:t>
+      </w:r>
+      <w:r>
+        <w:t xml:space="preserve">to the </w:t>
+      </w:r>
+      <w:r>
+        <w:t xml:space="preserve">escalating </w:t>
+      </w:r>
+      <w:r>
+        <w:t xml:space="preserve">HERTI </w:t>
+      </w:r>
+      <w:r>
+        <w:t xml:space="preserve">project </w:t>
+      </w:r>
+      <w:r>
+        <w:t xml:space="preserve">and </w:t>
+      </w:r>
+      <w:r>
+        <w:t>made</w:t>
+      </w:r>
+      <w:r>
+        <w:t xml:space="preserve"> responsible for expanding STU to support </w:t>
       </w:r>
       <w:r>
         <w:t xml:space="preserve">all </w:t>
@@ -6002,7 +6161,10 @@
         <w:t xml:space="preserve">I’m very pleased with all I accomplished working at BAE and the </w:t>
       </w:r>
       <w:r>
-        <w:t xml:space="preserve">valuable </w:t>
+        <w:t>enriching</w:t>
+      </w:r>
+      <w:r>
+        <w:t xml:space="preserve"> </w:t>
       </w:r>
       <w:r>
         <w:t xml:space="preserve">experience I gained </w:t>
@@ -6011,7 +6173,13 @@
         <w:t>engineering</w:t>
       </w:r>
       <w:r>
-        <w:t xml:space="preserve"> safety critical systems.  However, I’m particularly thrilled knowi</w:t>
+        <w:t xml:space="preserve"> safety critical systems</w:t>
+      </w:r>
+      <w:r>
+        <w:t xml:space="preserve"> and prospering in a rigorous, formally driven sector</w:t>
+      </w:r>
+      <w:r>
+        <w:t>.  However, I’m particularly thrilled knowi</w:t>
       </w:r>
       <w:r>
         <w:t>ng the solutions I presented encouraged</w:t>
@@ -6071,8 +6239,13 @@
             <w:pPr>
               <w:pStyle w:val="Heading2"/>
             </w:pPr>
-            <w:r>
-              <w:t>Industrea (AMT)</w:t>
+            <w:proofErr w:type="spellStart"/>
+            <w:r>
+              <w:t>Industrea</w:t>
+            </w:r>
+            <w:proofErr w:type="spellEnd"/>
+            <w:r>
+              <w:t xml:space="preserve"> (AMT)</w:t>
             </w:r>
           </w:p>
           <w:p>
@@ -6085,7 +6258,7 @@
               <w:ind w:right="-20"/>
               <w:jc w:val="both"/>
             </w:pPr>
-            <w:hyperlink r:id="rId13" w:history="1">
+            <w:hyperlink r:id="rId14" w:history="1">
               <w:r>
                 <w:rPr>
                   <w:rFonts w:cs="Arial"/>
@@ -6324,6 +6497,7 @@
       <w:r>
         <w:t xml:space="preserve"> UML, SVN, Gemini, Enterprise Architect, </w:t>
       </w:r>
+      <w:proofErr w:type="spellStart"/>
       <w:r>
         <w:rPr>
           <w:spacing w:val="2"/>
@@ -6398,6 +6572,7 @@
         </w:rPr>
         <w:t>s</w:t>
       </w:r>
+      <w:proofErr w:type="spellEnd"/>
       <w:r>
         <w:rPr>
           <w:spacing w:val="1"/>
@@ -6494,6 +6669,7 @@
       <w:pPr>
         <w:jc w:val="both"/>
       </w:pPr>
+      <w:proofErr w:type="gramStart"/>
       <w:r>
         <w:rPr>
           <w:w w:val="99"/>
@@ -6561,6 +6737,7 @@
         </w:rPr>
         <w:t>to</w:t>
       </w:r>
+      <w:proofErr w:type="gramEnd"/>
       <w:r>
         <w:t xml:space="preserve"> </w:t>
       </w:r>
@@ -6623,260 +6800,7 @@
         <w:rPr>
           <w:w w:val="99"/>
         </w:rPr>
-        <w:t>a</w:t>
-      </w:r>
-      <w:r>
-        <w:t xml:space="preserve"> </w:t>
-      </w:r>
-      <w:r>
-        <w:rPr>
-          <w:spacing w:val="-25"/>
-        </w:rPr>
-        <w:t xml:space="preserve"> </w:t>
-      </w:r>
-      <w:r>
-        <w:rPr>
-          <w:spacing w:val="3"/>
-          <w:w w:val="99"/>
-        </w:rPr>
-        <w:t>r</w:t>
-      </w:r>
-      <w:r>
-        <w:rPr>
-          <w:w w:val="99"/>
-        </w:rPr>
-        <w:t>a</w:t>
-      </w:r>
-      <w:r>
-        <w:rPr>
-          <w:spacing w:val="-1"/>
-          <w:w w:val="99"/>
-        </w:rPr>
-        <w:t>n</w:t>
-      </w:r>
-      <w:r>
-        <w:rPr>
-          <w:w w:val="99"/>
-        </w:rPr>
-        <w:t>ge</w:t>
-      </w:r>
-      <w:r>
-        <w:t xml:space="preserve"> </w:t>
-      </w:r>
-      <w:r>
-        <w:rPr>
-          <w:spacing w:val="-25"/>
-        </w:rPr>
-        <w:t xml:space="preserve"> </w:t>
-      </w:r>
-      <w:r>
-        <w:rPr>
-          <w:w w:val="99"/>
-        </w:rPr>
-        <w:t>of</w:t>
-      </w:r>
-      <w:r>
-        <w:t xml:space="preserve"> </w:t>
-      </w:r>
-      <w:r>
-        <w:rPr>
-          <w:spacing w:val="-23"/>
-        </w:rPr>
-        <w:t xml:space="preserve"> </w:t>
-      </w:r>
-      <w:r>
-        <w:rPr>
-          <w:spacing w:val="1"/>
-          <w:w w:val="99"/>
-        </w:rPr>
-        <w:t>c</w:t>
-      </w:r>
-      <w:r>
-        <w:rPr>
-          <w:w w:val="99"/>
-        </w:rPr>
-        <w:t>o</w:t>
-      </w:r>
-      <w:r>
-        <w:rPr>
-          <w:spacing w:val="-1"/>
-          <w:w w:val="99"/>
-        </w:rPr>
-        <w:t>n</w:t>
-      </w:r>
-      <w:r>
-        <w:rPr>
-          <w:spacing w:val="2"/>
-          <w:w w:val="99"/>
-        </w:rPr>
-        <w:t>f</w:t>
-      </w:r>
-      <w:r>
-        <w:rPr>
-          <w:spacing w:val="-1"/>
-          <w:w w:val="99"/>
-        </w:rPr>
-        <w:t>i</w:t>
-      </w:r>
-      <w:r>
-        <w:rPr>
-          <w:w w:val="99"/>
-        </w:rPr>
-        <w:t>g</w:t>
-      </w:r>
-      <w:r>
-        <w:rPr>
-          <w:spacing w:val="-1"/>
-          <w:w w:val="99"/>
-        </w:rPr>
-        <w:t>u</w:t>
-      </w:r>
-      <w:r>
-        <w:rPr>
-          <w:spacing w:val="1"/>
-          <w:w w:val="99"/>
-        </w:rPr>
-        <w:t>r</w:t>
-      </w:r>
-      <w:r>
-        <w:rPr>
-          <w:w w:val="99"/>
-        </w:rPr>
-        <w:t>a</w:t>
-      </w:r>
-      <w:r>
-        <w:rPr>
-          <w:spacing w:val="2"/>
-          <w:w w:val="99"/>
-        </w:rPr>
-        <w:t>t</w:t>
-      </w:r>
-      <w:r>
-        <w:rPr>
-          <w:spacing w:val="-1"/>
-          <w:w w:val="99"/>
-        </w:rPr>
-        <w:t>i</w:t>
-      </w:r>
-      <w:r>
-        <w:rPr>
-          <w:w w:val="99"/>
-        </w:rPr>
-        <w:t>on</w:t>
-      </w:r>
-      <w:r>
-        <w:t xml:space="preserve"> </w:t>
-      </w:r>
-      <w:r>
-        <w:rPr>
-          <w:spacing w:val="-23"/>
-        </w:rPr>
-        <w:t xml:space="preserve"> </w:t>
-      </w:r>
-      <w:r>
-        <w:rPr>
-          <w:w w:val="99"/>
-        </w:rPr>
-        <w:t>a</w:t>
-      </w:r>
-      <w:r>
-        <w:rPr>
-          <w:spacing w:val="-1"/>
-          <w:w w:val="99"/>
-        </w:rPr>
-        <w:t>n</w:t>
-      </w:r>
-      <w:r>
-        <w:rPr>
-          <w:w w:val="99"/>
-        </w:rPr>
-        <w:t>d</w:t>
-      </w:r>
-      <w:r>
-        <w:t xml:space="preserve"> </w:t>
-      </w:r>
-      <w:r>
-        <w:rPr>
-          <w:spacing w:val="-23"/>
-        </w:rPr>
-        <w:t xml:space="preserve"> </w:t>
-      </w:r>
-      <w:r>
-        <w:rPr>
-          <w:w w:val="99"/>
-        </w:rPr>
-        <w:t>tra</w:t>
-      </w:r>
-      <w:r>
-        <w:rPr>
-          <w:spacing w:val="-1"/>
-          <w:w w:val="99"/>
-        </w:rPr>
-        <w:t>i</w:t>
-      </w:r>
-      <w:r>
-        <w:rPr>
-          <w:spacing w:val="2"/>
-          <w:w w:val="99"/>
-        </w:rPr>
-        <w:t>n</w:t>
-      </w:r>
-      <w:r>
-        <w:rPr>
-          <w:spacing w:val="-1"/>
-          <w:w w:val="99"/>
-        </w:rPr>
-        <w:t>i</w:t>
-      </w:r>
-      <w:r>
-        <w:rPr>
-          <w:w w:val="99"/>
-        </w:rPr>
-        <w:t>ng</w:t>
-      </w:r>
-      <w:r>
-        <w:t xml:space="preserve"> </w:t>
-      </w:r>
-      <w:r>
-        <w:rPr>
-          <w:spacing w:val="-25"/>
-        </w:rPr>
-        <w:t xml:space="preserve"> </w:t>
-      </w:r>
-      <w:r>
-        <w:rPr>
-          <w:spacing w:val="2"/>
-          <w:w w:val="99"/>
-        </w:rPr>
-        <w:t>t</w:t>
-      </w:r>
-      <w:r>
-        <w:rPr>
-          <w:w w:val="99"/>
-        </w:rPr>
-        <w:t>o</w:t>
-      </w:r>
-      <w:r>
-        <w:rPr>
-          <w:spacing w:val="-1"/>
-          <w:w w:val="99"/>
-        </w:rPr>
-        <w:t>ol</w:t>
-      </w:r>
-      <w:r>
-        <w:rPr>
-          <w:w w:val="99"/>
-        </w:rPr>
-        <w:t>s</w:t>
-      </w:r>
-      <w:r>
-        <w:t xml:space="preserve"> </w:t>
-      </w:r>
-      <w:r>
-        <w:rPr>
-          <w:spacing w:val="-16"/>
-        </w:rPr>
-        <w:t xml:space="preserve"> </w:t>
+        <w:t xml:space="preserve">on/off-board software and tools </w:t>
       </w:r>
       <w:r>
         <w:rPr>
@@ -7340,7 +7264,21 @@
         <w:rPr>
           <w:spacing w:val="6"/>
         </w:rPr>
-        <w:t xml:space="preserve">responsible for the on and off-board software of Industrea’s next-generation of vehicle collision avoidance system (CAS). The system defined, detected and alerted on hazardous collision scenarios between suitably equipped vehicles. Additionally, </w:t>
+        <w:t xml:space="preserve">responsible for the on and off-board software of </w:t>
+      </w:r>
+      <w:proofErr w:type="spellStart"/>
+      <w:r>
+        <w:rPr>
+          <w:spacing w:val="6"/>
+        </w:rPr>
+        <w:t>Industrea’s</w:t>
+      </w:r>
+      <w:proofErr w:type="spellEnd"/>
+      <w:r>
+        <w:rPr>
+          <w:spacing w:val="6"/>
+        </w:rPr>
+        <w:t xml:space="preserve"> next-generation of vehicle collision avoidance system (CAS). The system defined, detected and alerted on hazardous collision scenarios between suitably equipped vehicles. Additionally, </w:t>
       </w:r>
       <w:r>
         <w:t>I</w:t>
@@ -7478,19 +7416,15 @@
         <w:t xml:space="preserve"> and </w:t>
       </w:r>
       <w:r>
-        <w:t xml:space="preserve">handed over </w:t>
-      </w:r>
-      <w:r>
-        <w:t xml:space="preserve">to a </w:t>
-      </w:r>
-      <w:r>
-        <w:t xml:space="preserve">complete </w:t>
-      </w:r>
-      <w:r>
-        <w:t>team</w:t>
-      </w:r>
-      <w:r>
-        <w:t xml:space="preserve"> for phase two</w:t>
+        <w:t xml:space="preserve">handed over for </w:t>
+      </w:r>
+      <w:proofErr w:type="gramStart"/>
+      <w:r>
+        <w:t>phase</w:t>
+      </w:r>
+      <w:proofErr w:type="gramEnd"/>
+      <w:r>
+        <w:t xml:space="preserve"> two</w:t>
       </w:r>
       <w:r>
         <w:t xml:space="preserve">.  I adopted an </w:t>
@@ -7504,8 +7438,13 @@
       <w:r>
         <w:t xml:space="preserve">Microsoft Project and </w:t>
       </w:r>
-      <w:r>
-        <w:t xml:space="preserve">Countersoft’s Gemini </w:t>
+      <w:proofErr w:type="spellStart"/>
+      <w:r>
+        <w:t>Countersoft’s</w:t>
+      </w:r>
+      <w:proofErr w:type="spellEnd"/>
+      <w:r>
+        <w:t xml:space="preserve"> Gemini </w:t>
       </w:r>
       <w:r>
         <w:t xml:space="preserve">Project Issue Tracking software. Finally I liaised </w:t>
@@ -7534,27 +7473,18 @@
         <w:t xml:space="preserve">Requirements’ gathering was elicited through interviews and workshops in conjunction with </w:t>
       </w:r>
       <w:r>
-        <w:rPr>
-          <w:i/>
-        </w:rPr>
-        <w:t>Enterprise Architect’s</w:t>
-      </w:r>
-      <w:r>
-        <w:t xml:space="preserve"> (EA) requirements gathering tools.  Specification, analysis and design of the business, data and client tiers were communicated through plain-text documents accompanied by </w:t>
-      </w:r>
-      <w:r>
-        <w:rPr>
-          <w:i/>
-        </w:rPr>
-        <w:t>UML 2.0</w:t>
-      </w:r>
-      <w:r>
-        <w:t xml:space="preserve"> and database diagrams built with EA and </w:t>
-      </w:r>
-      <w:r>
-        <w:rPr>
-          <w:i/>
-        </w:rPr>
+        <w:t xml:space="preserve">Enterprise Architect’s </w:t>
+      </w:r>
+      <w:r>
+        <w:t xml:space="preserve">(EA) requirements gathering tools.  Specification, analysis and design of the business, data and client tiers were communicated through plain-text documents accompanied by </w:t>
+      </w:r>
+      <w:r>
+        <w:t xml:space="preserve">UML 2.0 </w:t>
+      </w:r>
+      <w:r>
+        <w:t xml:space="preserve">and database diagrams built with EA and </w:t>
+      </w:r>
+      <w:r>
         <w:t>MS Visio 2007</w:t>
       </w:r>
       <w:r>
@@ -7564,21 +7494,21 @@
         <w:t xml:space="preserve">itself </w:t>
       </w:r>
       <w:r>
-        <w:t xml:space="preserve">was written as a desktop </w:t>
-      </w:r>
-      <w:r>
-        <w:rPr>
-          <w:i/>
-        </w:rPr>
-        <w:t>C#</w:t>
-      </w:r>
-      <w:r>
-        <w:t xml:space="preserve"> application using </w:t>
-      </w:r>
-      <w:r>
-        <w:rPr>
-          <w:i/>
-        </w:rPr>
+        <w:t>was written as a desktop</w:t>
+      </w:r>
+      <w:r>
+        <w:t xml:space="preserve"> .NET 2.0</w:t>
+      </w:r>
+      <w:r>
+        <w:t xml:space="preserve"> </w:t>
+      </w:r>
+      <w:r>
+        <w:t xml:space="preserve">C# </w:t>
+      </w:r>
+      <w:r>
+        <w:t xml:space="preserve">application using </w:t>
+      </w:r>
+      <w:r>
         <w:t>Visual Studio 2005</w:t>
       </w:r>
       <w:r>
@@ -7587,26 +7517,24 @@
       <w:r>
         <w:t xml:space="preserve">and Managed Direct X with </w:t>
       </w:r>
-      <w:r>
-        <w:rPr>
-          <w:i/>
-        </w:rPr>
-        <w:t xml:space="preserve">NUnit </w:t>
+      <w:proofErr w:type="spellStart"/>
+      <w:r>
+        <w:t>NUnit</w:t>
+      </w:r>
+      <w:proofErr w:type="spellEnd"/>
+      <w:r>
+        <w:t xml:space="preserve"> </w:t>
       </w:r>
       <w:r>
         <w:t xml:space="preserve">for unit testing. The backend was written using </w:t>
       </w:r>
-      <w:r>
-        <w:rPr>
-          <w:i/>
-        </w:rPr>
-        <w:t>CodePlex’s Repository Factory</w:t>
-      </w:r>
-      <w:r>
-        <w:rPr>
-          <w:i/>
-        </w:rPr>
-        <w:t xml:space="preserve"> </w:t>
+      <w:proofErr w:type="spellStart"/>
+      <w:r>
+        <w:t>CodePlex’s</w:t>
+      </w:r>
+      <w:proofErr w:type="spellEnd"/>
+      <w:r>
+        <w:t xml:space="preserve"> Repository Factory </w:t>
       </w:r>
       <w:r>
         <w:t xml:space="preserve">against an SQL Server database. </w:t>
@@ -7615,22 +7543,16 @@
         <w:t xml:space="preserve">Installation and setup was managed with the </w:t>
       </w:r>
       <w:r>
-        <w:rPr>
-          <w:i/>
-        </w:rPr>
-        <w:t>WiX</w:t>
-      </w:r>
-      <w:r>
-        <w:t xml:space="preserve"> and </w:t>
-      </w:r>
-      <w:r>
-        <w:rPr>
-          <w:i/>
-        </w:rPr>
-        <w:t>Votive</w:t>
-      </w:r>
-      <w:r>
-        <w:t xml:space="preserve"> toolset.</w:t>
+        <w:t xml:space="preserve">WiX </w:t>
+      </w:r>
+      <w:r>
+        <w:t xml:space="preserve">and </w:t>
+      </w:r>
+      <w:r>
+        <w:t xml:space="preserve">Votive </w:t>
+      </w:r>
+      <w:r>
+        <w:t>toolset.</w:t>
       </w:r>
     </w:p>
     <w:p>
@@ -7717,6 +7639,9 @@
     <w:p>
       <w:pPr>
         <w:jc w:val="both"/>
+        <w:rPr>
+          <w:spacing w:val="9"/>
+        </w:rPr>
       </w:pPr>
       <w:r>
         <w:rPr>
@@ -8036,16 +7961,13 @@
         <w:t>t</w:t>
       </w:r>
       <w:r>
-        <w:t>, even as prototypes,</w:t>
-      </w:r>
-      <w:r>
         <w:rPr>
           <w:spacing w:val="9"/>
         </w:rPr>
         <w:t xml:space="preserve"> </w:t>
       </w:r>
       <w:r>
-        <w:t>on</w:t>
+        <w:t>over</w:t>
       </w:r>
       <w:r>
         <w:rPr>
@@ -8189,8 +8111,51 @@
         <w:rPr>
           <w:spacing w:val="9"/>
         </w:rPr>
-        <w:t xml:space="preserve"> Users were able to specify collision avoidance scenarios in minutes and immediately visualize feedback without expensive and time-consuming iterations of field installations and tests. </w:t>
-      </w:r>
+        <w:t xml:space="preserve"> Users were able to specify collision avo</w:t>
+      </w:r>
+      <w:r>
+        <w:rPr>
+          <w:spacing w:val="9"/>
+        </w:rPr>
+        <w:t xml:space="preserve">idance scenarios in </w:t>
+      </w:r>
+      <w:proofErr w:type="gramStart"/>
+      <w:r>
+        <w:rPr>
+          <w:spacing w:val="9"/>
+        </w:rPr>
+        <w:t>minutes,</w:t>
+      </w:r>
+      <w:proofErr w:type="gramEnd"/>
+      <w:r>
+        <w:rPr>
+          <w:spacing w:val="9"/>
+        </w:rPr>
+        <w:t xml:space="preserve"> </w:t>
+      </w:r>
+      <w:r>
+        <w:rPr>
+          <w:spacing w:val="9"/>
+        </w:rPr>
+        <w:t xml:space="preserve">immediately visualize feedback </w:t>
+      </w:r>
+      <w:r>
+        <w:rPr>
+          <w:spacing w:val="9"/>
+        </w:rPr>
+        <w:t xml:space="preserve">and deploy units </w:t>
+      </w:r>
+      <w:r>
+        <w:rPr>
+          <w:spacing w:val="9"/>
+        </w:rPr>
+        <w:t xml:space="preserve">without expensive and time-consuming iterations of field installations and tests. </w:t>
+      </w:r>
+    </w:p>
+    <w:p>
+      <w:pPr>
+        <w:jc w:val="both"/>
+      </w:pPr>
     </w:p>
     <w:tbl>
       <w:tblPr>
@@ -8304,6 +8269,7 @@
             <w:pPr>
               <w:pStyle w:val="Heading2"/>
             </w:pPr>
+            <w:proofErr w:type="spellStart"/>
             <w:r>
               <w:rPr>
                 <w:spacing w:val="1"/>
@@ -8337,6 +8303,7 @@
             <w:r>
               <w:t>rea</w:t>
             </w:r>
+            <w:proofErr w:type="spellEnd"/>
             <w:r>
               <w:rPr>
                 <w:spacing w:val="-1"/>
@@ -8437,7 +8404,7 @@
                 <w:szCs w:val="20"/>
               </w:rPr>
             </w:pPr>
-            <w:hyperlink r:id="rId14" w:history="1">
+            <w:hyperlink r:id="rId15" w:history="1">
               <w:r>
                 <w:rPr>
                   <w:rFonts w:cs="Arial"/>
@@ -8713,6 +8680,7 @@
         </w:rPr>
         <w:t xml:space="preserve"> Visual Studio 2005, UML 2.0, </w:t>
       </w:r>
+      <w:proofErr w:type="spellStart"/>
       <w:r>
         <w:rPr>
           <w:spacing w:val="9"/>
@@ -8747,6 +8715,7 @@
       <w:r>
         <w:t>om</w:t>
       </w:r>
+      <w:proofErr w:type="spellEnd"/>
       <w:r>
         <w:rPr>
           <w:spacing w:val="-1"/>
@@ -8986,7 +8955,6 @@
       </w:r>
       <w:r>
         <w:rPr>
-          <w:i/>
           <w:spacing w:val="1"/>
           <w:w w:val="99"/>
         </w:rPr>
@@ -8994,7 +8962,6 @@
       </w:r>
       <w:r>
         <w:rPr>
-          <w:i/>
           <w:spacing w:val="-1"/>
           <w:w w:val="99"/>
         </w:rPr>
@@ -9002,16 +8969,12 @@
       </w:r>
       <w:r>
         <w:rPr>
-          <w:i/>
           <w:spacing w:val="2"/>
           <w:w w:val="99"/>
         </w:rPr>
         <w:t>R</w:t>
       </w:r>
       <w:r>
-        <w:rPr>
-          <w:i/>
-        </w:rPr>
         <w:t>S</w:t>
       </w:r>
       <w:r>
@@ -9702,48 +9665,38 @@
         </w:rPr>
         <w:t xml:space="preserve"> </w:t>
       </w:r>
-      <w:r>
-        <w:rPr>
-          <w:i/>
+      <w:proofErr w:type="spellStart"/>
+      <w:r>
+        <w:rPr>
           <w:spacing w:val="9"/>
           <w:w w:val="99"/>
         </w:rPr>
         <w:t>W</w:t>
       </w:r>
       <w:r>
-        <w:rPr>
-          <w:i/>
-        </w:rPr>
         <w:t>a</w:t>
       </w:r>
       <w:r>
         <w:rPr>
-          <w:i/>
           <w:spacing w:val="-2"/>
           <w:w w:val="99"/>
         </w:rPr>
         <w:t>v</w:t>
       </w:r>
       <w:r>
-        <w:rPr>
-          <w:i/>
-        </w:rPr>
         <w:t>e</w:t>
       </w:r>
       <w:r>
         <w:rPr>
-          <w:i/>
           <w:spacing w:val="1"/>
           <w:w w:val="99"/>
         </w:rPr>
         <w:t>c</w:t>
       </w:r>
       <w:r>
-        <w:rPr>
-          <w:i/>
-        </w:rPr>
         <w:t>om</w:t>
       </w:r>
+      <w:proofErr w:type="spellEnd"/>
       <w:r>
         <w:rPr>
           <w:spacing w:val="6"/>
@@ -9808,6 +9761,7 @@
         </w:rPr>
         <w:t xml:space="preserve">on completion, </w:t>
       </w:r>
+      <w:proofErr w:type="spellStart"/>
       <w:r>
         <w:t>In</w:t>
       </w:r>
@@ -9831,6 +9785,7 @@
       <w:r>
         <w:t>trea</w:t>
       </w:r>
+      <w:proofErr w:type="spellEnd"/>
       <w:r>
         <w:rPr>
           <w:spacing w:val="1"/>
@@ -9910,7 +9865,6 @@
       </w:r>
       <w:r>
         <w:rPr>
-          <w:i/>
           <w:spacing w:val="1"/>
           <w:w w:val="99"/>
         </w:rPr>
@@ -9918,7 +9872,6 @@
       </w:r>
       <w:r>
         <w:rPr>
-          <w:i/>
           <w:spacing w:val="-1"/>
           <w:w w:val="99"/>
         </w:rPr>
@@ -9926,16 +9879,12 @@
       </w:r>
       <w:r>
         <w:rPr>
-          <w:i/>
           <w:spacing w:val="2"/>
           <w:w w:val="99"/>
         </w:rPr>
         <w:t>R</w:t>
       </w:r>
       <w:r>
-        <w:rPr>
-          <w:i/>
-        </w:rPr>
         <w:t>S</w:t>
       </w:r>
       <w:r>
@@ -10111,7 +10060,6 @@
       </w:r>
       <w:r>
         <w:rPr>
-          <w:i/>
           <w:spacing w:val="1"/>
           <w:w w:val="99"/>
         </w:rPr>
@@ -10119,16 +10067,12 @@
       </w:r>
       <w:r>
         <w:rPr>
-          <w:i/>
           <w:spacing w:val="-1"/>
           <w:w w:val="99"/>
         </w:rPr>
         <w:t>P</w:t>
       </w:r>
       <w:r>
-        <w:rPr>
-          <w:i/>
-        </w:rPr>
         <w:t>S</w:t>
       </w:r>
       <w:r>
@@ -10661,6 +10605,7 @@
       <w:r>
         <w:t xml:space="preserve"> </w:t>
       </w:r>
+      <w:proofErr w:type="spellStart"/>
       <w:r>
         <w:rPr>
           <w:spacing w:val="3"/>
@@ -10668,6 +10613,7 @@
         </w:rPr>
         <w:t>comms</w:t>
       </w:r>
+      <w:proofErr w:type="spellEnd"/>
       <w:r>
         <w:rPr>
           <w:spacing w:val="2"/>
@@ -10856,6 +10802,7 @@
             <w:pPr>
               <w:pStyle w:val="Heading2"/>
             </w:pPr>
+            <w:proofErr w:type="spellStart"/>
             <w:r>
               <w:rPr>
                 <w:spacing w:val="1"/>
@@ -10889,6 +10836,7 @@
             <w:r>
               <w:t>rea</w:t>
             </w:r>
+            <w:proofErr w:type="spellEnd"/>
             <w:r>
               <w:rPr>
                 <w:spacing w:val="-1"/>
@@ -10984,7 +10932,7 @@
               <w:ind w:right="-20"/>
               <w:jc w:val="both"/>
             </w:pPr>
-            <w:hyperlink r:id="rId15" w:history="1">
+            <w:hyperlink r:id="rId16" w:history="1">
               <w:r>
                 <w:rPr>
                   <w:rStyle w:val="Hyperlink"/>
@@ -11251,8 +11199,17 @@
         <w:t>,</w:t>
       </w:r>
       <w:r>
-        <w:t xml:space="preserve"> SVN, NUnit, </w:t>
-      </w:r>
+        <w:t xml:space="preserve"> SVN, </w:t>
+      </w:r>
+      <w:proofErr w:type="spellStart"/>
+      <w:r>
+        <w:t>NUnit</w:t>
+      </w:r>
+      <w:proofErr w:type="spellEnd"/>
+      <w:r>
+        <w:t xml:space="preserve">, </w:t>
+      </w:r>
+      <w:proofErr w:type="spellStart"/>
       <w:r>
         <w:rPr>
           <w:spacing w:val="2"/>
@@ -11318,6 +11275,7 @@
       <w:r>
         <w:t>s</w:t>
       </w:r>
+      <w:proofErr w:type="spellEnd"/>
       <w:r>
         <w:rPr>
           <w:spacing w:val="1"/>
@@ -11624,6 +11582,7 @@
       <w:r>
         <w:t xml:space="preserve"> 3-tier desktop-based </w:t>
       </w:r>
+      <w:proofErr w:type="gramStart"/>
       <w:r>
         <w:rPr>
           <w:spacing w:val="1"/>
@@ -11656,6 +11615,7 @@
       <w:r>
         <w:t>et</w:t>
       </w:r>
+      <w:proofErr w:type="gramEnd"/>
       <w:r>
         <w:t xml:space="preserve"> </w:t>
       </w:r>
@@ -12088,7 +12048,21 @@
         <w:rPr>
           <w:spacing w:val="-1"/>
         </w:rPr>
-        <w:t xml:space="preserve"> paid 60 day </w:t>
+        <w:t xml:space="preserve"> paid </w:t>
+      </w:r>
+      <w:proofErr w:type="gramStart"/>
+      <w:r>
+        <w:rPr>
+          <w:spacing w:val="-1"/>
+        </w:rPr>
+        <w:t>60 day</w:t>
+      </w:r>
+      <w:proofErr w:type="gramEnd"/>
+      <w:r>
+        <w:rPr>
+          <w:spacing w:val="-1"/>
+        </w:rPr>
+        <w:t xml:space="preserve"> </w:t>
       </w:r>
       <w:r>
         <w:t>u</w:t>
@@ -12681,9 +12655,11 @@
         </w:rPr>
         <w:t>(</w:t>
       </w:r>
+      <w:proofErr w:type="spellStart"/>
       <w:r>
         <w:t>Hons</w:t>
       </w:r>
+      <w:proofErr w:type="spellEnd"/>
       <w:r>
         <w:t>)</w:t>
       </w:r>
@@ -12868,9 +12844,11 @@
         <w:rPr>
           <w:rFonts w:cs="Arial"/>
           <w:color w:val="000000"/>
+          <w:spacing w:val="3"/>
           <w:szCs w:val="20"/>
         </w:rPr>
       </w:pPr>
+      <w:proofErr w:type="gramStart"/>
       <w:r>
         <w:t>M</w:t>
       </w:r>
@@ -12979,7 +12957,7 @@
           <w:spacing w:val="3"/>
           <w:szCs w:val="20"/>
         </w:rPr>
-        <w:t xml:space="preserve">, startups, yoga, running, cycling, </w:t>
+        <w:t xml:space="preserve">, </w:t>
       </w:r>
       <w:r>
         <w:rPr>
@@ -12988,8 +12966,9 @@
           <w:spacing w:val="3"/>
           <w:szCs w:val="20"/>
         </w:rPr>
-        <w:t>swimming, hiking, reading, food and</w:t>
-      </w:r>
+        <w:t xml:space="preserve">tech </w:t>
+      </w:r>
+      <w:proofErr w:type="spellStart"/>
       <w:r>
         <w:rPr>
           <w:rFonts w:cs="Arial"/>
@@ -12997,8 +12976,9 @@
           <w:spacing w:val="3"/>
           <w:szCs w:val="20"/>
         </w:rPr>
-        <w:t xml:space="preserve"> travel</w:t>
-      </w:r>
+        <w:t>meetups</w:t>
+      </w:r>
+      <w:proofErr w:type="spellEnd"/>
       <w:r>
         <w:rPr>
           <w:rFonts w:cs="Arial"/>
@@ -13006,8 +12986,71 @@
           <w:spacing w:val="3"/>
           <w:szCs w:val="20"/>
         </w:rPr>
+        <w:t xml:space="preserve">, </w:t>
+      </w:r>
+      <w:r>
+        <w:rPr>
+          <w:rFonts w:cs="Arial"/>
+          <w:color w:val="000000"/>
+          <w:spacing w:val="3"/>
+          <w:szCs w:val="20"/>
+        </w:rPr>
+        <w:t>startups,</w:t>
+      </w:r>
+      <w:r>
+        <w:rPr>
+          <w:rFonts w:cs="Arial"/>
+          <w:color w:val="000000"/>
+          <w:spacing w:val="3"/>
+          <w:szCs w:val="20"/>
+        </w:rPr>
+        <w:t xml:space="preserve"> online courses,</w:t>
+      </w:r>
+      <w:r>
+        <w:rPr>
+          <w:rFonts w:cs="Arial"/>
+          <w:color w:val="000000"/>
+          <w:spacing w:val="3"/>
+          <w:szCs w:val="20"/>
+        </w:rPr>
+        <w:t xml:space="preserve"> yoga, running, cycling, </w:t>
+      </w:r>
+      <w:r>
+        <w:rPr>
+          <w:rFonts w:cs="Arial"/>
+          <w:color w:val="000000"/>
+          <w:spacing w:val="3"/>
+          <w:szCs w:val="20"/>
+        </w:rPr>
+        <w:t>swimming, hiking, reading, food and</w:t>
+      </w:r>
+      <w:r>
+        <w:rPr>
+          <w:rFonts w:cs="Arial"/>
+          <w:color w:val="000000"/>
+          <w:spacing w:val="3"/>
+          <w:szCs w:val="20"/>
+        </w:rPr>
+        <w:t xml:space="preserve"> travel</w:t>
+      </w:r>
+      <w:r>
+        <w:rPr>
+          <w:rFonts w:cs="Arial"/>
+          <w:color w:val="000000"/>
+          <w:spacing w:val="3"/>
+          <w:szCs w:val="20"/>
+        </w:rPr>
         <w:t>.</w:t>
       </w:r>
+      <w:proofErr w:type="gramEnd"/>
+    </w:p>
+    <w:p>
+      <w:pPr>
+        <w:pStyle w:val="Heading1"/>
+        <w:jc w:val="both"/>
+      </w:pPr>
+      <w:bookmarkStart w:id="0" w:name="_GoBack"/>
+      <w:bookmarkEnd w:id="0"/>
     </w:p>
     <w:p>
       <w:pPr>
@@ -13052,7 +13095,7 @@
       </w:pPr>
     </w:p>
     <w:sectPr>
-      <w:headerReference w:type="default" r:id="rId16"/>
+      <w:headerReference w:type="default" r:id="rId17"/>
       <w:pgSz w:w="11907" w:h="16839" w:code="9"/>
       <w:pgMar w:top="1440" w:right="1080" w:bottom="1440" w:left="1080" w:header="720" w:footer="720" w:gutter="0"/>
       <w:cols w:space="720"/>
@@ -15745,7 +15788,7 @@
 </file>
 
 <file path=customXml/itemProps1.xml><?xml version="1.0" encoding="utf-8"?>
-<ds:datastoreItem xmlns:ds="http://schemas.openxmlformats.org/officeDocument/2006/customXml" ds:itemID="{56B9B415-4DB9-064E-91CE-EAD788A0F4CA}">
+<ds:datastoreItem xmlns:ds="http://schemas.openxmlformats.org/officeDocument/2006/customXml" ds:itemID="{6AED6240-0166-E840-846D-3A6496EFBC49}">
   <ds:schemaRefs>
     <ds:schemaRef ds:uri="http://schemas.openxmlformats.org/officeDocument/2006/bibliography"/>
   </ds:schemaRefs>

</xml_diff>

<commit_message>
Justify overview and Leica sections. Export to pdf.
</commit_message>
<xml_diff>
--- a/daniel_grigg_cv.docx
+++ b/daniel_grigg_cv.docx
@@ -519,10 +519,12 @@
     </w:p>
     <w:p>
       <w:pPr>
-        <w:pStyle w:val="Heading1"/>
-        <w:jc w:val="both"/>
+        <w:pStyle w:val="CVStyle"/>
       </w:pPr>
       <w:r>
+        <w:rPr>
+          <w:rStyle w:val="BookTitle"/>
+        </w:rPr>
         <w:t>Highlights</w:t>
       </w:r>
     </w:p>
@@ -1369,6 +1371,9 @@
       </w:r>
     </w:p>
     <w:p>
+      <w:pPr>
+        <w:jc w:val="both"/>
+      </w:pPr>
       <w:r>
         <w:t>I</w:t>
       </w:r>
@@ -2268,6 +2273,9 @@
       </w:r>
     </w:p>
     <w:p>
+      <w:pPr>
+        <w:jc w:val="both"/>
+      </w:pPr>
       <w:r>
         <w:t>I continuously seek to excel the client’s expectations, improve my abilities as a professional engineer and build</w:t>
       </w:r>
@@ -4568,6 +4576,9 @@
       </w:r>
     </w:p>
     <w:p>
+      <w:pPr>
+        <w:jc w:val="both"/>
+      </w:pPr>
       <w:r>
         <w:t>I was recruited into a</w:t>
       </w:r>
@@ -4690,6 +4701,9 @@
       </w:r>
     </w:p>
     <w:p>
+      <w:pPr>
+        <w:jc w:val="both"/>
+      </w:pPr>
       <w:r>
         <w:t xml:space="preserve">I was first tasked with </w:t>
       </w:r>
@@ -4845,6 +4859,9 @@
       </w:r>
     </w:p>
     <w:p>
+      <w:pPr>
+        <w:jc w:val="both"/>
+      </w:pPr>
       <w:r>
         <w:t xml:space="preserve">I worked on Jigsaw for the remainder of 2010 - mid 2011.  </w:t>
       </w:r>
@@ -4989,6 +5006,9 @@
       </w:r>
     </w:p>
     <w:p>
+      <w:pPr>
+        <w:jc w:val="both"/>
+      </w:pPr>
       <w:r>
         <w:t>All</w:t>
       </w:r>
@@ -5092,6 +5112,9 @@
       </w:r>
     </w:p>
     <w:p>
+      <w:pPr>
+        <w:jc w:val="both"/>
+      </w:pPr>
       <w:r>
         <w:t>Many</w:t>
       </w:r>
@@ -5246,6 +5269,9 @@
       </w:r>
     </w:p>
     <w:p>
+      <w:pPr>
+        <w:jc w:val="both"/>
+      </w:pPr>
       <w:r>
         <w:t>M</w:t>
       </w:r>
@@ -5378,6 +5404,9 @@
       </w:r>
     </w:p>
     <w:p>
+      <w:pPr>
+        <w:jc w:val="both"/>
+      </w:pPr>
       <w:r>
         <w:t xml:space="preserve">Compared to </w:t>
       </w:r>
@@ -5440,6 +5469,7 @@
               <w:pStyle w:val="Heading2"/>
             </w:pPr>
             <w:r>
+              <w:lastRenderedPageBreak/>
               <w:t xml:space="preserve">April 2008 – </w:t>
             </w:r>
             <w:r>
@@ -5546,7 +5576,7 @@
         <w:t xml:space="preserve">Linux, </w:t>
       </w:r>
       <w:r>
-        <w:t xml:space="preserve">Perl, Python, Synergy, CVS, DOORS, Boost, </w:t>
+        <w:t xml:space="preserve">Perl, Synergy, CVS, DOORS, Boost, </w:t>
       </w:r>
       <w:r>
         <w:t>XML</w:t>
@@ -5618,7 +5648,12 @@
         <w:t xml:space="preserve">of 30+ engineers </w:t>
       </w:r>
       <w:r>
-        <w:t>was assembled to develop the flight and ground control systems for a world-first</w:t>
+        <w:t>was assembled to develop the flight a</w:t>
+      </w:r>
+      <w:bookmarkStart w:id="0" w:name="_GoBack"/>
+      <w:bookmarkEnd w:id="0"/>
+      <w:r>
+        <w:t>nd ground control systems for a world-first</w:t>
       </w:r>
       <w:r>
         <w:t xml:space="preserve"> – a</w:t>
@@ -7174,7 +7209,6 @@
         <w:jc w:val="both"/>
       </w:pPr>
       <w:r>
-        <w:lastRenderedPageBreak/>
         <w:t>I</w:t>
       </w:r>
       <w:r>
@@ -7398,6 +7432,7 @@
         <w:jc w:val="both"/>
       </w:pPr>
       <w:r>
+        <w:lastRenderedPageBreak/>
         <w:t xml:space="preserve">I was responsible for all aspects of the </w:t>
       </w:r>
       <w:r>
@@ -10692,22 +10727,7 @@
               </w:rPr>
             </w:pPr>
             <w:r>
-              <w:t>J</w:t>
-            </w:r>
-            <w:r>
-              <w:rPr>
-                <w:spacing w:val="-1"/>
-              </w:rPr>
-              <w:t>u</w:t>
-            </w:r>
-            <w:r>
-              <w:rPr>
-                <w:spacing w:val="1"/>
-              </w:rPr>
-              <w:t>l</w:t>
-            </w:r>
-            <w:r>
-              <w:t>y</w:t>
+              <w:t>June</w:t>
             </w:r>
             <w:r>
               <w:rPr>
@@ -12449,7 +12469,6 @@
     </w:p>
     <w:p>
       <w:r>
-        <w:lastRenderedPageBreak/>
         <w:t>I’m most proud of my work on the journey replay tools and the knowledge I gained on geodesy and mapping systems.</w:t>
       </w:r>
     </w:p>
@@ -12497,6 +12516,7 @@
         <w:jc w:val="both"/>
       </w:pPr>
       <w:r>
+        <w:lastRenderedPageBreak/>
         <w:t>J</w:t>
       </w:r>
       <w:r>
@@ -13049,8 +13069,6 @@
         <w:pStyle w:val="Heading1"/>
         <w:jc w:val="both"/>
       </w:pPr>
-      <w:bookmarkStart w:id="0" w:name="_GoBack"/>
-      <w:bookmarkEnd w:id="0"/>
     </w:p>
     <w:p>
       <w:pPr>
@@ -14510,6 +14528,15 @@
       <w:szCs w:val="26"/>
     </w:rPr>
   </w:style>
+  <w:style w:type="paragraph" w:customStyle="1" w:styleId="CVStyle">
+    <w:name w:val="CVStyle"/>
+    <w:basedOn w:val="Heading1"/>
+    <w:qFormat/>
+    <w:rsid w:val="004F5701"/>
+    <w:pPr>
+      <w:jc w:val="both"/>
+    </w:pPr>
+  </w:style>
 </w:styles>
 </file>
 
@@ -15497,6 +15524,15 @@
       <w:szCs w:val="26"/>
     </w:rPr>
   </w:style>
+  <w:style w:type="paragraph" w:customStyle="1" w:styleId="CVStyle">
+    <w:name w:val="CVStyle"/>
+    <w:basedOn w:val="Heading1"/>
+    <w:qFormat/>
+    <w:rsid w:val="004F5701"/>
+    <w:pPr>
+      <w:jc w:val="both"/>
+    </w:pPr>
+  </w:style>
 </w:styles>
 </file>
 
@@ -15788,7 +15824,7 @@
 </file>
 
 <file path=customXml/itemProps1.xml><?xml version="1.0" encoding="utf-8"?>
-<ds:datastoreItem xmlns:ds="http://schemas.openxmlformats.org/officeDocument/2006/customXml" ds:itemID="{6AED6240-0166-E840-846D-3A6496EFBC49}">
+<ds:datastoreItem xmlns:ds="http://schemas.openxmlformats.org/officeDocument/2006/customXml" ds:itemID="{3A9A1EB0-D34B-3A41-9F47-EF3EB2A8D626}">
   <ds:schemaRefs>
     <ds:schemaRef ds:uri="http://schemas.openxmlformats.org/officeDocument/2006/bibliography"/>
   </ds:schemaRefs>

</xml_diff>